<commit_message>
front end , full stack completed
</commit_message>
<xml_diff>
--- a/resume - general.docx
+++ b/resume - general.docx
@@ -689,373 +689,468 @@
     </w:p>
     <w:p>
       <w:pPr>
-        <w:pStyle w:val="6"/>
-        <w:widowControl w:val="0"/>
-        <w:numPr>
-          <w:numId w:val="0"/>
-        </w:numPr>
-        <w:wordWrap/>
-        <w:adjustRightInd/>
-        <w:snapToGrid/>
-        <w:spacing w:before="0" w:line="240" w:lineRule="atLeast"/>
-        <w:ind w:leftChars="0" w:right="0" w:firstLine="420" w:firstLineChars="0"/>
-        <w:textAlignment w:val="auto"/>
-        <w:outlineLvl w:val="9"/>
-        <w:rPr>
-          <w:rFonts w:hint="default" w:ascii="Arial" w:hAnsi="Arial" w:cs="Arial"/>
-          <w:sz w:val="20"/>
-          <w:szCs w:val="20"/>
-          <w:lang w:val="en-US" w:eastAsia="zh-CN"/>
-        </w:rPr>
-      </w:pPr>
-      <w:r>
-        <w:rPr>
-          <w:rFonts w:hint="default" w:ascii="Arial" w:hAnsi="Arial" w:cs="Arial"/>
-          <w:sz w:val="20"/>
-          <w:szCs w:val="20"/>
-          <w:lang w:val="en-US" w:eastAsia="zh-CN"/>
+        <w:spacing w:line="240" w:lineRule="atLeast"/>
+        <w:rPr>
+          <w:rFonts w:hint="eastAsia" w:ascii="Arial" w:hAnsi="Arial" w:cs="Arial"/>
+          <w:b w:val="0"/>
+          <w:bCs w:val="0"/>
+          <w:sz w:val="20"/>
+          <w:lang w:val="en-US" w:eastAsia="zh-CN"/>
+        </w:rPr>
+      </w:pPr>
+      <w:r>
+        <w:rPr>
+          <w:rFonts w:hint="eastAsia" w:ascii="Arial" w:hAnsi="Arial" w:cs="Arial"/>
+          <w:b w:val="0"/>
+          <w:bCs w:val="0"/>
+          <w:sz w:val="20"/>
+          <w:lang w:val="en-US" w:eastAsia="zh-CN"/>
+        </w:rPr>
+        <w:t xml:space="preserve">Programming Languages: </w:t>
+      </w:r>
+      <w:r>
+        <w:rPr>
+          <w:rFonts w:ascii="Arial" w:hAnsi="Arial" w:cs="Arial"/>
+          <w:b w:val="0"/>
+          <w:bCs w:val="0"/>
+          <w:sz w:val="20"/>
         </w:rPr>
         <w:t>Java</w:t>
       </w:r>
       <w:r>
         <w:rPr>
           <w:rFonts w:hint="eastAsia" w:ascii="Arial" w:hAnsi="Arial" w:cs="Arial"/>
-          <w:sz w:val="20"/>
-          <w:szCs w:val="20"/>
-          <w:lang w:val="en-US" w:eastAsia="zh-CN"/>
+          <w:b w:val="0"/>
+          <w:bCs w:val="0"/>
+          <w:sz w:val="20"/>
         </w:rPr>
         <w:t xml:space="preserve">, </w:t>
       </w:r>
       <w:r>
         <w:rPr>
-          <w:rFonts w:hint="default" w:ascii="Arial" w:hAnsi="Arial" w:cs="Arial"/>
-          <w:sz w:val="20"/>
-          <w:szCs w:val="20"/>
-          <w:lang w:val="en-US" w:eastAsia="zh-CN"/>
+          <w:rFonts w:hint="eastAsia" w:ascii="Arial" w:hAnsi="Arial" w:cs="Arial"/>
+          <w:b w:val="0"/>
+          <w:bCs w:val="0"/>
+          <w:sz w:val="20"/>
+          <w:lang w:val="en-US" w:eastAsia="zh-CN"/>
+        </w:rPr>
+        <w:t xml:space="preserve">Javascript, NodeJS, </w:t>
+      </w:r>
+      <w:r>
+        <w:rPr>
+          <w:rFonts w:ascii="Arial" w:hAnsi="Arial" w:cs="Arial"/>
+          <w:b w:val="0"/>
+          <w:bCs w:val="0"/>
+          <w:sz w:val="20"/>
+        </w:rPr>
+        <w:t>Python</w:t>
+      </w:r>
+      <w:r>
+        <w:rPr>
+          <w:rFonts w:hint="eastAsia" w:ascii="Arial" w:hAnsi="Arial" w:cs="Arial"/>
+          <w:b w:val="0"/>
+          <w:bCs w:val="0"/>
+          <w:sz w:val="20"/>
+          <w:lang w:val="en-US" w:eastAsia="zh-CN"/>
+        </w:rPr>
+        <w:t xml:space="preserve">, Ruby, HTML, </w:t>
+      </w:r>
+      <w:r>
+        <w:rPr>
+          <w:rFonts w:ascii="Arial" w:hAnsi="Arial" w:cs="Arial"/>
+          <w:b w:val="0"/>
+          <w:bCs w:val="0"/>
+          <w:sz w:val="20"/>
         </w:rPr>
         <w:t>JS</w:t>
       </w:r>
       <w:r>
         <w:rPr>
           <w:rFonts w:hint="eastAsia" w:ascii="Arial" w:hAnsi="Arial" w:cs="Arial"/>
-          <w:sz w:val="20"/>
-          <w:szCs w:val="20"/>
-          <w:lang w:val="en-US" w:eastAsia="zh-CN"/>
+          <w:b w:val="0"/>
+          <w:bCs w:val="0"/>
+          <w:sz w:val="20"/>
         </w:rPr>
         <w:t xml:space="preserve">P, </w:t>
       </w:r>
       <w:r>
         <w:rPr>
-          <w:rFonts w:hint="default" w:ascii="Arial" w:hAnsi="Arial" w:cs="Arial"/>
-          <w:sz w:val="20"/>
-          <w:szCs w:val="20"/>
-          <w:lang w:val="en-US" w:eastAsia="zh-CN"/>
+          <w:rFonts w:hint="eastAsia" w:ascii="Arial" w:hAnsi="Arial" w:cs="Arial"/>
+          <w:b w:val="0"/>
+          <w:bCs w:val="0"/>
+          <w:sz w:val="20"/>
+          <w:lang w:val="en-US" w:eastAsia="zh-CN"/>
+        </w:rPr>
+        <w:t>CSS</w:t>
+      </w:r>
+    </w:p>
+    <w:p>
+      <w:pPr>
+        <w:pStyle w:val="7"/>
+        <w:spacing w:line="240" w:lineRule="atLeast"/>
+        <w:ind w:left="0" w:leftChars="0" w:firstLine="0" w:firstLineChars="0"/>
+        <w:rPr>
+          <w:rFonts w:hint="eastAsia" w:ascii="Arial" w:hAnsi="Arial" w:cs="Arial"/>
+          <w:b w:val="0"/>
+          <w:bCs w:val="0"/>
+          <w:sz w:val="20"/>
+          <w:lang w:val="en-US" w:eastAsia="zh-CN"/>
+        </w:rPr>
+      </w:pPr>
+      <w:r>
+        <w:rPr>
+          <w:rFonts w:hint="eastAsia" w:ascii="Arial" w:hAnsi="Arial" w:cs="Arial"/>
+          <w:b w:val="0"/>
+          <w:bCs w:val="0"/>
+          <w:sz w:val="20"/>
+          <w:lang w:val="en-US" w:eastAsia="zh-CN"/>
+        </w:rPr>
+        <w:t xml:space="preserve">Libraries: </w:t>
+      </w:r>
+      <w:r>
+        <w:rPr>
+          <w:rFonts w:ascii="Arial" w:hAnsi="Arial" w:cs="Arial"/>
+          <w:b w:val="0"/>
+          <w:bCs w:val="0"/>
+          <w:sz w:val="20"/>
+        </w:rPr>
+        <w:t>jQuery</w:t>
+      </w:r>
+      <w:r>
+        <w:rPr>
+          <w:rFonts w:hint="eastAsia" w:ascii="Arial" w:hAnsi="Arial" w:cs="Arial"/>
+          <w:b w:val="0"/>
+          <w:bCs w:val="0"/>
+          <w:sz w:val="20"/>
+          <w:lang w:val="en-US" w:eastAsia="zh-CN"/>
+        </w:rPr>
+        <w:t xml:space="preserve">, FlotJS, ChartJS, </w:t>
+      </w:r>
+      <w:r>
+        <w:rPr>
+          <w:rFonts w:ascii="Arial" w:hAnsi="Arial" w:cs="Arial"/>
+          <w:b w:val="0"/>
+          <w:bCs w:val="0"/>
+          <w:sz w:val="20"/>
+        </w:rPr>
+        <w:t>Bootstrap</w:t>
+      </w:r>
+    </w:p>
+    <w:p>
+      <w:pPr>
+        <w:pStyle w:val="7"/>
+        <w:spacing w:line="240" w:lineRule="atLeast"/>
+        <w:ind w:left="0" w:leftChars="0" w:firstLine="0" w:firstLineChars="0"/>
+        <w:rPr>
+          <w:rFonts w:ascii="Arial" w:hAnsi="Arial" w:cs="Arial"/>
+          <w:b w:val="0"/>
+          <w:bCs w:val="0"/>
+          <w:sz w:val="20"/>
+        </w:rPr>
+      </w:pPr>
+      <w:r>
+        <w:rPr>
+          <w:rFonts w:hint="eastAsia" w:ascii="Arial" w:hAnsi="Arial" w:cs="Arial"/>
+          <w:b w:val="0"/>
+          <w:bCs w:val="0"/>
+          <w:sz w:val="20"/>
+          <w:lang w:val="en-US" w:eastAsia="zh-CN"/>
+        </w:rPr>
+        <w:t xml:space="preserve">Frameworks: </w:t>
+      </w:r>
+      <w:r>
+        <w:rPr>
+          <w:rFonts w:ascii="Arial" w:hAnsi="Arial" w:cs="Arial"/>
+          <w:b w:val="0"/>
+          <w:bCs w:val="0"/>
+          <w:sz w:val="20"/>
+        </w:rPr>
+        <w:t>AngularJ</w:t>
+      </w:r>
+      <w:r>
+        <w:rPr>
+          <w:rFonts w:hint="eastAsia" w:ascii="Arial" w:hAnsi="Arial" w:cs="Arial"/>
+          <w:b w:val="0"/>
+          <w:bCs w:val="0"/>
+          <w:sz w:val="20"/>
+        </w:rPr>
+        <w:t xml:space="preserve">S, </w:t>
+      </w:r>
+      <w:r>
+        <w:rPr>
+          <w:rFonts w:hint="eastAsia" w:ascii="Arial" w:hAnsi="Arial" w:cs="Arial"/>
+          <w:b w:val="0"/>
+          <w:bCs w:val="0"/>
+          <w:sz w:val="20"/>
+          <w:lang w:val="en-US" w:eastAsia="zh-CN"/>
+        </w:rPr>
+        <w:t xml:space="preserve">BackboneJS, </w:t>
+      </w:r>
+      <w:r>
+        <w:rPr>
+          <w:rFonts w:ascii="Arial" w:hAnsi="Arial" w:cs="Arial"/>
+          <w:b w:val="0"/>
+          <w:bCs w:val="0"/>
+          <w:sz w:val="20"/>
+        </w:rPr>
+        <w:t>Expres</w:t>
+      </w:r>
+      <w:r>
+        <w:rPr>
+          <w:rFonts w:hint="eastAsia" w:ascii="Arial" w:hAnsi="Arial" w:cs="Arial"/>
+          <w:b w:val="0"/>
+          <w:bCs w:val="0"/>
+          <w:sz w:val="20"/>
+        </w:rPr>
+        <w:t xml:space="preserve">s, </w:t>
+      </w:r>
+      <w:r>
+        <w:rPr>
+          <w:rFonts w:ascii="Arial" w:hAnsi="Arial" w:cs="Arial"/>
+          <w:b w:val="0"/>
+          <w:bCs w:val="0"/>
+          <w:sz w:val="20"/>
         </w:rPr>
         <w:t>Spring</w:t>
       </w:r>
       <w:r>
         <w:rPr>
           <w:rFonts w:hint="eastAsia" w:ascii="Arial" w:hAnsi="Arial" w:cs="Arial"/>
-          <w:sz w:val="20"/>
-          <w:szCs w:val="20"/>
+          <w:b w:val="0"/>
+          <w:bCs w:val="0"/>
+          <w:sz w:val="20"/>
+          <w:lang w:val="en-US" w:eastAsia="zh-CN"/>
+        </w:rPr>
+        <w:t xml:space="preserve">, Jersey, </w:t>
+      </w:r>
+      <w:r>
+        <w:rPr>
+          <w:rFonts w:ascii="Arial" w:hAnsi="Arial" w:cs="Arial"/>
+          <w:b w:val="0"/>
+          <w:bCs w:val="0"/>
+          <w:sz w:val="20"/>
+        </w:rPr>
+        <w:t>Hibernate</w:t>
+      </w:r>
+      <w:r>
+        <w:rPr>
+          <w:rFonts w:hint="eastAsia" w:ascii="Arial" w:hAnsi="Arial" w:cs="Arial"/>
+          <w:b w:val="0"/>
+          <w:bCs w:val="0"/>
+          <w:sz w:val="20"/>
           <w:lang w:val="en-US" w:eastAsia="zh-CN"/>
         </w:rPr>
         <w:t xml:space="preserve">, </w:t>
       </w:r>
       <w:r>
         <w:rPr>
-          <w:rFonts w:hint="default" w:ascii="Arial" w:hAnsi="Arial" w:cs="Arial"/>
-          <w:sz w:val="20"/>
-          <w:szCs w:val="20"/>
-          <w:lang w:val="en-US" w:eastAsia="zh-CN"/>
-        </w:rPr>
-        <w:t>MySQL</w:t>
-      </w:r>
-    </w:p>
-    <w:p>
-      <w:pPr>
-        <w:pStyle w:val="6"/>
-        <w:widowControl w:val="0"/>
-        <w:numPr>
-          <w:numId w:val="0"/>
-        </w:numPr>
-        <w:wordWrap/>
-        <w:adjustRightInd/>
-        <w:snapToGrid/>
-        <w:spacing w:before="0" w:line="240" w:lineRule="atLeast"/>
-        <w:ind w:leftChars="0" w:right="0" w:firstLine="420" w:firstLineChars="0"/>
-        <w:textAlignment w:val="auto"/>
-        <w:outlineLvl w:val="9"/>
-        <w:rPr>
-          <w:rFonts w:hint="default" w:ascii="Arial" w:hAnsi="Arial" w:cs="Arial"/>
-          <w:sz w:val="20"/>
-          <w:szCs w:val="20"/>
-          <w:lang w:val="en-US" w:eastAsia="zh-CN"/>
-        </w:rPr>
-      </w:pPr>
-      <w:r>
-        <w:rPr>
-          <w:rFonts w:hint="default" w:ascii="Arial" w:hAnsi="Arial" w:cs="Arial"/>
-          <w:sz w:val="20"/>
-          <w:szCs w:val="20"/>
-          <w:lang w:val="en-US" w:eastAsia="zh-CN"/>
-        </w:rPr>
-        <w:t>NodeJS</w:t>
-      </w:r>
-      <w:r>
-        <w:rPr>
-          <w:rFonts w:hint="eastAsia" w:ascii="Arial" w:hAnsi="Arial" w:cs="Arial"/>
-          <w:sz w:val="20"/>
-          <w:szCs w:val="20"/>
+          <w:rFonts w:ascii="Arial" w:hAnsi="Arial" w:cs="Arial"/>
+          <w:b w:val="0"/>
+          <w:bCs w:val="0"/>
+          <w:sz w:val="20"/>
+        </w:rPr>
+        <w:t>Bottle</w:t>
+      </w:r>
+      <w:r>
+        <w:rPr>
+          <w:rFonts w:hint="eastAsia" w:ascii="Arial" w:hAnsi="Arial" w:cs="Arial"/>
+          <w:b w:val="0"/>
+          <w:bCs w:val="0"/>
+          <w:sz w:val="20"/>
           <w:lang w:val="en-US" w:eastAsia="zh-CN"/>
         </w:rPr>
         <w:t xml:space="preserve">, </w:t>
       </w:r>
       <w:r>
         <w:rPr>
-          <w:rFonts w:hint="default" w:ascii="Arial" w:hAnsi="Arial" w:cs="Arial"/>
-          <w:sz w:val="20"/>
-          <w:szCs w:val="20"/>
-          <w:lang w:val="en-US" w:eastAsia="zh-CN"/>
-        </w:rPr>
-        <w:t>AngularJ</w:t>
-      </w:r>
-      <w:r>
-        <w:rPr>
-          <w:rFonts w:hint="eastAsia" w:ascii="Arial" w:hAnsi="Arial" w:cs="Arial"/>
-          <w:sz w:val="20"/>
-          <w:szCs w:val="20"/>
-          <w:lang w:val="en-US" w:eastAsia="zh-CN"/>
-        </w:rPr>
-        <w:t xml:space="preserve">S, </w:t>
-      </w:r>
-      <w:r>
-        <w:rPr>
-          <w:rFonts w:hint="default" w:ascii="Arial" w:hAnsi="Arial" w:cs="Arial"/>
-          <w:sz w:val="20"/>
-          <w:szCs w:val="20"/>
-          <w:lang w:val="en-US" w:eastAsia="zh-CN"/>
-        </w:rPr>
-        <w:t>Expres</w:t>
-      </w:r>
-      <w:r>
-        <w:rPr>
-          <w:rFonts w:hint="eastAsia" w:ascii="Arial" w:hAnsi="Arial" w:cs="Arial"/>
-          <w:sz w:val="20"/>
-          <w:szCs w:val="20"/>
-          <w:lang w:val="en-US" w:eastAsia="zh-CN"/>
-        </w:rPr>
-        <w:t xml:space="preserve">s, </w:t>
-      </w:r>
-      <w:r>
-        <w:rPr>
-          <w:rFonts w:hint="default" w:ascii="Arial" w:hAnsi="Arial" w:cs="Arial"/>
-          <w:sz w:val="20"/>
-          <w:szCs w:val="20"/>
-          <w:lang w:val="en-US" w:eastAsia="zh-CN"/>
-        </w:rPr>
-        <w:t xml:space="preserve"> MongoDB</w:t>
-      </w:r>
-    </w:p>
-    <w:p>
-      <w:pPr>
-        <w:pStyle w:val="6"/>
-        <w:widowControl w:val="0"/>
-        <w:numPr>
-          <w:numId w:val="0"/>
-        </w:numPr>
-        <w:wordWrap/>
-        <w:adjustRightInd/>
-        <w:snapToGrid/>
-        <w:spacing w:before="0" w:line="240" w:lineRule="atLeast"/>
-        <w:ind w:leftChars="0" w:right="0" w:firstLine="420" w:firstLineChars="0"/>
-        <w:textAlignment w:val="auto"/>
-        <w:outlineLvl w:val="9"/>
-        <w:rPr>
-          <w:rFonts w:hint="default" w:ascii="Arial" w:hAnsi="Arial" w:cs="Arial"/>
-          <w:sz w:val="20"/>
-          <w:szCs w:val="20"/>
-          <w:lang w:val="en-US" w:eastAsia="zh-CN"/>
-        </w:rPr>
-      </w:pPr>
-      <w:r>
-        <w:rPr>
-          <w:rFonts w:hint="default" w:ascii="Arial" w:hAnsi="Arial" w:cs="Arial"/>
-          <w:sz w:val="20"/>
-          <w:szCs w:val="20"/>
-          <w:lang w:val="en-US" w:eastAsia="zh-CN"/>
-        </w:rPr>
-        <w:t>Python</w:t>
-      </w:r>
-      <w:r>
-        <w:rPr>
-          <w:rFonts w:hint="eastAsia" w:ascii="Arial" w:hAnsi="Arial" w:cs="Arial"/>
-          <w:sz w:val="20"/>
-          <w:szCs w:val="20"/>
-          <w:lang w:val="en-US" w:eastAsia="zh-CN"/>
+          <w:rFonts w:hint="eastAsia" w:ascii="Arial" w:hAnsi="Arial" w:cs="Arial"/>
+          <w:sz w:val="20"/>
+          <w:szCs w:val="20"/>
+          <w:lang w:val="en-US" w:eastAsia="zh-CN"/>
+        </w:rPr>
+        <w:t>Flask</w:t>
+      </w:r>
+    </w:p>
+    <w:p>
+      <w:pPr>
+        <w:pStyle w:val="7"/>
+        <w:spacing w:line="240" w:lineRule="atLeast"/>
+        <w:ind w:left="0" w:leftChars="0" w:firstLine="0" w:firstLineChars="0"/>
+        <w:rPr>
+          <w:rFonts w:hint="eastAsia" w:ascii="Arial" w:hAnsi="Arial" w:cs="Arial"/>
+          <w:b w:val="0"/>
+          <w:bCs w:val="0"/>
+          <w:sz w:val="20"/>
+          <w:lang w:val="en-US" w:eastAsia="zh-CN"/>
+        </w:rPr>
+      </w:pPr>
+      <w:r>
+        <w:rPr>
+          <w:rFonts w:hint="eastAsia" w:ascii="Arial" w:hAnsi="Arial" w:cs="Arial"/>
+          <w:b w:val="0"/>
+          <w:bCs w:val="0"/>
+          <w:sz w:val="20"/>
+          <w:lang w:val="en-US" w:eastAsia="zh-CN"/>
+        </w:rPr>
+        <w:t>Database: MySQL, NoSQL(MongoDB, AWS DynamoDB), PostgreSQL, Oracle</w:t>
+      </w:r>
+    </w:p>
+    <w:p>
+      <w:pPr>
+        <w:pStyle w:val="7"/>
+        <w:spacing w:line="240" w:lineRule="atLeast"/>
+        <w:ind w:left="0" w:leftChars="0" w:firstLine="0" w:firstLineChars="0"/>
+        <w:rPr>
+          <w:rFonts w:hint="eastAsia" w:ascii="Arial" w:hAnsi="Arial" w:cs="Arial"/>
+          <w:b w:val="0"/>
+          <w:bCs w:val="0"/>
+          <w:sz w:val="20"/>
+          <w:lang w:val="en-US" w:eastAsia="zh-CN"/>
+        </w:rPr>
+      </w:pPr>
+      <w:r>
+        <w:rPr>
+          <w:rFonts w:hint="eastAsia" w:ascii="Arial" w:hAnsi="Arial" w:cs="Arial"/>
+          <w:b w:val="0"/>
+          <w:bCs w:val="0"/>
+          <w:sz w:val="20"/>
+          <w:lang w:val="en-US" w:eastAsia="zh-CN"/>
+        </w:rPr>
+        <w:t xml:space="preserve">Tools: </w:t>
+      </w:r>
+      <w:r>
+        <w:rPr>
+          <w:rFonts w:ascii="Arial" w:hAnsi="Arial" w:cs="Arial"/>
+          <w:b w:val="0"/>
+          <w:bCs w:val="0"/>
+          <w:sz w:val="20"/>
+        </w:rPr>
+        <w:t>Git, Perforce</w:t>
+      </w:r>
+      <w:r>
+        <w:rPr>
+          <w:rFonts w:hint="eastAsia" w:ascii="Arial" w:hAnsi="Arial" w:cs="Arial"/>
+          <w:b w:val="0"/>
+          <w:bCs w:val="0"/>
+          <w:sz w:val="20"/>
         </w:rPr>
         <w:t xml:space="preserve">, </w:t>
       </w:r>
       <w:r>
         <w:rPr>
-          <w:rFonts w:hint="default" w:ascii="Arial" w:hAnsi="Arial" w:cs="Arial"/>
-          <w:sz w:val="20"/>
-          <w:szCs w:val="20"/>
-          <w:lang w:val="en-US" w:eastAsia="zh-CN"/>
-        </w:rPr>
-        <w:t>Bottle</w:t>
-      </w:r>
-      <w:r>
-        <w:rPr>
-          <w:rFonts w:hint="eastAsia" w:ascii="Arial" w:hAnsi="Arial" w:cs="Arial"/>
-          <w:sz w:val="20"/>
-          <w:szCs w:val="20"/>
-          <w:lang w:val="en-US" w:eastAsia="zh-CN"/>
-        </w:rPr>
-        <w:t xml:space="preserve">, </w:t>
-      </w:r>
-      <w:r>
-        <w:rPr>
-          <w:rFonts w:hint="default" w:ascii="Arial" w:hAnsi="Arial" w:cs="Arial"/>
-          <w:sz w:val="20"/>
-          <w:szCs w:val="20"/>
-          <w:lang w:val="en-US" w:eastAsia="zh-CN"/>
-        </w:rPr>
-        <w:t>MySQL</w:t>
-      </w:r>
-    </w:p>
-    <w:p>
-      <w:pPr>
-        <w:pStyle w:val="6"/>
-        <w:widowControl w:val="0"/>
-        <w:numPr>
-          <w:numId w:val="0"/>
-        </w:numPr>
-        <w:wordWrap/>
-        <w:adjustRightInd/>
-        <w:snapToGrid/>
-        <w:spacing w:before="0" w:line="240" w:lineRule="atLeast"/>
-        <w:ind w:leftChars="0" w:right="0"/>
-        <w:textAlignment w:val="auto"/>
-        <w:outlineLvl w:val="9"/>
-        <w:rPr>
-          <w:rFonts w:hint="default" w:ascii="Arial" w:hAnsi="Arial" w:cs="Arial"/>
-          <w:sz w:val="20"/>
-          <w:szCs w:val="20"/>
-          <w:lang w:val="en-US" w:eastAsia="zh-CN"/>
-        </w:rPr>
-      </w:pPr>
-      <w:r>
-        <w:rPr>
-          <w:rFonts w:hint="default" w:ascii="Arial" w:hAnsi="Arial" w:cs="Arial"/>
-          <w:sz w:val="20"/>
-          <w:szCs w:val="20"/>
-          <w:lang w:val="en-US" w:eastAsia="zh-CN"/>
-        </w:rPr>
-        <w:t>Javascript, HTML, CSS</w:t>
-      </w:r>
-    </w:p>
-    <w:p>
-      <w:pPr>
-        <w:pStyle w:val="6"/>
-        <w:widowControl w:val="0"/>
-        <w:numPr>
-          <w:numId w:val="0"/>
-        </w:numPr>
-        <w:wordWrap/>
-        <w:adjustRightInd/>
-        <w:snapToGrid/>
-        <w:spacing w:before="0" w:line="240" w:lineRule="atLeast"/>
-        <w:ind w:leftChars="0" w:right="0"/>
-        <w:textAlignment w:val="auto"/>
-        <w:outlineLvl w:val="9"/>
-        <w:rPr>
-          <w:rFonts w:hint="default" w:ascii="Arial" w:hAnsi="Arial" w:cs="Arial"/>
-          <w:sz w:val="20"/>
-          <w:szCs w:val="20"/>
-          <w:lang w:val="en-US" w:eastAsia="zh-CN"/>
-        </w:rPr>
-      </w:pPr>
-      <w:r>
-        <w:rPr>
-          <w:rFonts w:hint="default" w:ascii="Arial" w:hAnsi="Arial" w:cs="Arial"/>
-          <w:sz w:val="20"/>
-          <w:szCs w:val="20"/>
-          <w:lang w:val="en-US" w:eastAsia="zh-CN"/>
-        </w:rPr>
-        <w:t>Git, Perforce</w:t>
-      </w:r>
-      <w:r>
-        <w:rPr>
-          <w:rFonts w:hint="eastAsia" w:ascii="Arial" w:hAnsi="Arial" w:cs="Arial"/>
-          <w:sz w:val="20"/>
-          <w:szCs w:val="20"/>
-          <w:lang w:val="en-US" w:eastAsia="zh-CN"/>
-        </w:rPr>
-        <w:t>, Maven</w:t>
-      </w:r>
-    </w:p>
-    <w:p>
-      <w:pPr>
-        <w:pStyle w:val="6"/>
-        <w:widowControl w:val="0"/>
-        <w:numPr>
-          <w:numId w:val="0"/>
-        </w:numPr>
-        <w:wordWrap/>
-        <w:adjustRightInd/>
-        <w:snapToGrid/>
-        <w:spacing w:before="0" w:line="240" w:lineRule="atLeast"/>
-        <w:ind w:leftChars="0" w:right="0"/>
-        <w:textAlignment w:val="auto"/>
-        <w:outlineLvl w:val="9"/>
-        <w:rPr>
-          <w:rFonts w:hint="default" w:ascii="Arial" w:hAnsi="Arial" w:cs="Arial"/>
-          <w:sz w:val="20"/>
-          <w:szCs w:val="20"/>
-          <w:lang w:val="en-US" w:eastAsia="zh-CN"/>
-        </w:rPr>
-      </w:pPr>
-      <w:r>
-        <w:rPr>
-          <w:rFonts w:hint="eastAsia" w:ascii="Arial" w:hAnsi="Arial" w:cs="Arial"/>
-          <w:sz w:val="20"/>
-          <w:szCs w:val="20"/>
-          <w:lang w:val="en-US" w:eastAsia="zh-CN"/>
-        </w:rPr>
-        <w:t>Linux, windows, Mac</w:t>
-      </w:r>
-    </w:p>
-    <w:p>
-      <w:pPr>
-        <w:widowControl w:val="0"/>
-        <w:wordWrap/>
-        <w:adjustRightInd/>
-        <w:snapToGrid/>
-        <w:spacing w:before="0" w:line="240" w:lineRule="atLeast"/>
-        <w:ind w:right="0"/>
-        <w:textAlignment w:val="auto"/>
-        <w:outlineLvl w:val="9"/>
-        <w:rPr>
-          <w:rFonts w:hint="default" w:ascii="Arial" w:hAnsi="Arial" w:cs="Arial"/>
-          <w:b/>
-          <w:bCs/>
-          <w:sz w:val="20"/>
-          <w:szCs w:val="20"/>
-          <w:lang w:val="en-US" w:eastAsia="zh-CN"/>
+          <w:rFonts w:hint="eastAsia" w:ascii="Arial" w:hAnsi="Arial" w:cs="Arial"/>
+          <w:b w:val="0"/>
+          <w:bCs w:val="0"/>
+          <w:sz w:val="20"/>
+          <w:lang w:val="en-US" w:eastAsia="zh-CN"/>
+        </w:rPr>
+        <w:t xml:space="preserve">Firebug, Chrome Developer Tools, </w:t>
+      </w:r>
+      <w:r>
+        <w:rPr>
+          <w:rFonts w:hint="eastAsia" w:ascii="Arial" w:hAnsi="Arial" w:cs="Arial"/>
+          <w:b w:val="0"/>
+          <w:bCs w:val="0"/>
+          <w:sz w:val="20"/>
+        </w:rPr>
+        <w:t>Maven</w:t>
+      </w:r>
+      <w:r>
+        <w:rPr>
+          <w:rFonts w:ascii="Arial" w:hAnsi="Arial" w:cs="Arial"/>
+          <w:b w:val="0"/>
+          <w:bCs w:val="0"/>
+          <w:sz w:val="20"/>
+        </w:rPr>
+        <w:t xml:space="preserve">, Tomcat, </w:t>
+      </w:r>
+      <w:r>
+        <w:rPr>
+          <w:rFonts w:hint="eastAsia" w:ascii="Arial" w:hAnsi="Arial" w:cs="Arial"/>
+          <w:b w:val="0"/>
+          <w:bCs w:val="0"/>
+          <w:sz w:val="20"/>
+          <w:lang w:val="en-US" w:eastAsia="zh-CN"/>
+        </w:rPr>
+        <w:t xml:space="preserve">AWS </w:t>
+      </w:r>
+      <w:r>
+        <w:rPr>
+          <w:rFonts w:ascii="Arial" w:hAnsi="Arial" w:cs="Arial"/>
+          <w:b w:val="0"/>
+          <w:bCs w:val="0"/>
+          <w:sz w:val="20"/>
+        </w:rPr>
+        <w:t>EC2</w:t>
+      </w:r>
+      <w:r>
+        <w:rPr>
+          <w:rFonts w:hint="eastAsia" w:ascii="Arial" w:hAnsi="Arial" w:cs="Arial"/>
+          <w:b w:val="0"/>
+          <w:bCs w:val="0"/>
+          <w:sz w:val="20"/>
+          <w:lang w:val="en-US" w:eastAsia="zh-CN"/>
+        </w:rPr>
+        <w:t xml:space="preserve"> </w:t>
+      </w:r>
+    </w:p>
+    <w:p>
+      <w:pPr>
+        <w:pStyle w:val="7"/>
+        <w:spacing w:line="240" w:lineRule="atLeast"/>
+        <w:ind w:left="0" w:leftChars="0" w:firstLine="0" w:firstLineChars="0"/>
+        <w:rPr>
+          <w:rFonts w:ascii="Arial" w:hAnsi="Arial" w:cs="Arial"/>
+          <w:b w:val="0"/>
+          <w:bCs w:val="0"/>
+          <w:sz w:val="20"/>
         </w:rPr>
         <w:sectPr>
           <w:type w:val="continuous"/>
           <w:pgSz w:w="11906" w:h="16838"/>
           <w:pgMar w:top="340" w:right="850" w:bottom="454" w:left="1134" w:header="851" w:footer="992" w:gutter="0"/>
           <w:paperSrc w:first="0" w:other="0"/>
-          <w:cols w:equalWidth="0" w:num="2">
-            <w:col w:w="4748" w:space="425"/>
-            <w:col w:w="4748"/>
-          </w:cols>
+          <w:cols w:space="720" w:num="1"/>
           <w:docGrid w:type="lines" w:linePitch="312" w:charSpace="0"/>
         </w:sectPr>
       </w:pPr>
+      <w:r>
+        <w:rPr>
+          <w:rFonts w:hint="eastAsia" w:ascii="Arial" w:hAnsi="Arial" w:cs="Arial"/>
+          <w:b w:val="0"/>
+          <w:bCs w:val="0"/>
+          <w:sz w:val="20"/>
+          <w:lang w:val="en-US" w:eastAsia="zh-CN"/>
+        </w:rPr>
+        <w:t xml:space="preserve">Operating System: </w:t>
+      </w:r>
+      <w:r>
+        <w:rPr>
+          <w:rFonts w:hint="eastAsia" w:ascii="Arial" w:hAnsi="Arial" w:cs="Arial"/>
+          <w:b w:val="0"/>
+          <w:bCs w:val="0"/>
+          <w:sz w:val="20"/>
+        </w:rPr>
+        <w:t>Linux, Mac</w:t>
+      </w:r>
+      <w:r>
+        <w:rPr>
+          <w:rFonts w:ascii="Arial" w:hAnsi="Arial" w:cs="Arial"/>
+          <w:b w:val="0"/>
+          <w:bCs w:val="0"/>
+          <w:sz w:val="20"/>
+        </w:rPr>
+        <w:t xml:space="preserve">, </w:t>
+      </w:r>
+      <w:r>
+        <w:rPr>
+          <w:rFonts w:hint="eastAsia" w:ascii="Arial" w:hAnsi="Arial" w:cs="Arial"/>
+          <w:b w:val="0"/>
+          <w:bCs w:val="0"/>
+          <w:sz w:val="20"/>
+        </w:rPr>
+        <w:t>windows</w:t>
+      </w:r>
     </w:p>
     <w:p>
       <w:pPr>
@@ -1636,101 +1731,37 @@
         <w:textAlignment w:val="auto"/>
         <w:outlineLvl w:val="9"/>
         <w:rPr>
-          <w:rFonts w:hint="default" w:ascii="Arial" w:hAnsi="Arial" w:cs="Arial"/>
+          <w:rFonts w:hint="eastAsia" w:ascii="Arial" w:hAnsi="Arial" w:cs="Arial"/>
+          <w:b/>
           <w:sz w:val="20"/>
           <w:szCs w:val="20"/>
           <w:u w:val="none" w:color="auto"/>
-        </w:rPr>
-      </w:pPr>
-      <w:r>
-        <w:rPr>
-          <w:rFonts w:hint="default" w:ascii="Arial" w:hAnsi="Arial" w:cs="Arial"/>
+          <w:lang w:val="en-US" w:eastAsia="zh-CN"/>
+        </w:rPr>
+      </w:pPr>
+      <w:r>
+        <w:rPr>
+          <w:rFonts w:hint="eastAsia" w:ascii="Arial" w:hAnsi="Arial" w:cs="Arial"/>
           <w:b/>
           <w:sz w:val="20"/>
           <w:szCs w:val="20"/>
           <w:u w:val="none" w:color="auto"/>
-        </w:rPr>
-        <w:t xml:space="preserve">TCL </w:t>
-      </w:r>
-      <w:r>
-        <w:rPr>
-          <w:rFonts w:hint="default" w:ascii="Arial" w:hAnsi="Arial" w:cs="Arial"/>
-          <w:b/>
+          <w:lang w:val="en-US" w:eastAsia="zh-CN"/>
+        </w:rPr>
+        <w:t xml:space="preserve">Test Automation, </w:t>
+      </w:r>
+      <w:r>
+        <w:rPr>
+          <w:rFonts w:hint="default" w:ascii="Arial" w:hAnsi="Arial" w:cs="Arial"/>
           <w:sz w:val="20"/>
           <w:szCs w:val="20"/>
           <w:u w:val="none" w:color="auto"/>
           <w:lang w:val="en-US" w:eastAsia="zh-CN"/>
         </w:rPr>
-        <w:t>rS</w:t>
-      </w:r>
-      <w:r>
-        <w:rPr>
-          <w:rFonts w:hint="default" w:ascii="Arial" w:hAnsi="Arial" w:eastAsia="宋体" w:cs="Arial"/>
-          <w:b/>
-          <w:sz w:val="20"/>
-          <w:szCs w:val="20"/>
-          <w:u w:val="none" w:color="auto"/>
-          <w:lang w:eastAsia="zh-CN"/>
-        </w:rPr>
-        <w:t>hop</w:t>
-      </w:r>
-      <w:r>
-        <w:rPr>
-          <w:rFonts w:hint="default" w:ascii="Arial" w:hAnsi="Arial" w:cs="Arial"/>
-          <w:sz w:val="20"/>
-          <w:szCs w:val="20"/>
-          <w:u w:val="none" w:color="auto"/>
-        </w:rPr>
-        <w:t xml:space="preserve">, </w:t>
-      </w:r>
-      <w:r>
-        <w:rPr>
-          <w:rFonts w:hint="default" w:ascii="Arial" w:hAnsi="Arial" w:eastAsia="宋体" w:cs="Arial"/>
-          <w:sz w:val="20"/>
-          <w:szCs w:val="20"/>
-          <w:u w:val="none" w:color="auto"/>
-          <w:lang w:eastAsia="zh-CN"/>
-        </w:rPr>
-        <w:t>r</w:t>
-      </w:r>
-      <w:r>
-        <w:rPr>
-          <w:rFonts w:hint="default" w:ascii="Arial" w:hAnsi="Arial" w:cs="Arial"/>
-          <w:sz w:val="20"/>
-          <w:szCs w:val="20"/>
-          <w:u w:val="none" w:color="auto"/>
-        </w:rPr>
-        <w:t xml:space="preserve">esearch project cooperated with TCL Research America, </w:t>
-      </w:r>
-      <w:r>
-        <w:rPr>
-          <w:rFonts w:hint="default" w:ascii="Arial" w:hAnsi="Arial" w:cs="Arial"/>
-          <w:sz w:val="20"/>
-          <w:szCs w:val="20"/>
-          <w:u w:val="none" w:color="auto"/>
-          <w:lang w:val="en-US" w:eastAsia="zh-CN"/>
-        </w:rPr>
-        <w:t xml:space="preserve">Feb, </w:t>
-      </w:r>
-      <w:r>
-        <w:rPr>
-          <w:rFonts w:hint="default" w:ascii="Arial" w:hAnsi="Arial" w:cs="Arial"/>
-          <w:sz w:val="20"/>
-          <w:szCs w:val="20"/>
-          <w:u w:val="none" w:color="auto"/>
-        </w:rPr>
-        <w:t>2014</w:t>
-      </w:r>
-      <w:r>
-        <w:rPr>
-          <w:rFonts w:hint="default" w:ascii="Arial" w:hAnsi="Arial" w:cs="Arial"/>
-          <w:sz w:val="20"/>
-          <w:szCs w:val="20"/>
-          <w:u w:val="none" w:color="auto"/>
-          <w:lang w:val="en-US" w:eastAsia="zh-CN"/>
-        </w:rPr>
-        <w:t xml:space="preserve"> - May, 2014</w:t>
-      </w:r>
+        <w:t>intern project in ePayment group of Symantec, Jun, 2014 - Jul, 2014</w:t>
+      </w:r>
+      <w:bookmarkStart w:id="0" w:name="_GoBack"/>
+      <w:bookmarkEnd w:id="0"/>
     </w:p>
     <w:p>
       <w:pPr>
@@ -1748,65 +1779,20 @@
         <w:textAlignment w:val="auto"/>
         <w:outlineLvl w:val="9"/>
         <w:rPr>
-          <w:rFonts w:hint="default" w:ascii="Arial" w:hAnsi="Arial" w:cs="Arial"/>
-          <w:sz w:val="20"/>
-          <w:szCs w:val="20"/>
-          <w:lang w:val="en-US" w:eastAsia="zh-CN"/>
-        </w:rPr>
-      </w:pPr>
-      <w:r>
-        <w:rPr>
-          <w:rFonts w:hint="eastAsia" w:ascii="Arial" w:hAnsi="Arial" w:cs="Arial"/>
-          <w:sz w:val="20"/>
-          <w:szCs w:val="20"/>
-          <w:lang w:val="en-US" w:eastAsia="zh-CN"/>
-        </w:rPr>
-        <w:t>Established</w:t>
-      </w:r>
-      <w:r>
-        <w:rPr>
-          <w:rFonts w:hint="default" w:ascii="Arial" w:hAnsi="Arial" w:cs="Arial"/>
-          <w:sz w:val="20"/>
-          <w:szCs w:val="20"/>
-          <w:lang w:val="en-US" w:eastAsia="zh-CN"/>
-        </w:rPr>
-        <w:t xml:space="preserve"> an internal </w:t>
-      </w:r>
-      <w:r>
-        <w:rPr>
-          <w:rFonts w:hint="eastAsia" w:ascii="Arial" w:hAnsi="Arial" w:cs="Arial"/>
-          <w:sz w:val="20"/>
-          <w:szCs w:val="20"/>
-          <w:lang w:val="en-US" w:eastAsia="zh-CN"/>
-        </w:rPr>
-        <w:t xml:space="preserve">data processing </w:t>
-      </w:r>
-      <w:r>
-        <w:rPr>
-          <w:rFonts w:hint="default" w:ascii="Arial" w:hAnsi="Arial" w:cs="Arial"/>
-          <w:sz w:val="20"/>
-          <w:szCs w:val="20"/>
-          <w:lang w:val="en-US" w:eastAsia="zh-CN"/>
-        </w:rPr>
-        <w:t xml:space="preserve">system for </w:t>
-      </w:r>
-      <w:r>
-        <w:rPr>
-          <w:rFonts w:hint="eastAsia" w:ascii="Arial" w:hAnsi="Arial" w:cs="Arial"/>
-          <w:sz w:val="20"/>
-          <w:szCs w:val="20"/>
-          <w:lang w:val="en-US" w:eastAsia="zh-CN"/>
-        </w:rPr>
-        <w:t xml:space="preserve">marketing employees </w:t>
-      </w:r>
-      <w:r>
-        <w:rPr>
-          <w:rFonts w:hint="default" w:ascii="Arial" w:hAnsi="Arial" w:cs="Arial"/>
-          <w:sz w:val="20"/>
-          <w:szCs w:val="20"/>
-          <w:lang w:val="en-US" w:eastAsia="zh-CN"/>
-        </w:rPr>
-        <w:t>to process and filter pictures</w:t>
+          <w:rFonts w:hint="eastAsia" w:ascii="Arial" w:hAnsi="Arial" w:cs="Arial"/>
+          <w:sz w:val="20"/>
+          <w:szCs w:val="20"/>
+          <w:lang w:val="en-US" w:eastAsia="zh-CN"/>
+        </w:rPr>
+      </w:pPr>
+      <w:r>
+        <w:rPr>
+          <w:rFonts w:hint="eastAsia" w:ascii="Arial" w:hAnsi="Arial" w:cs="Arial"/>
+          <w:sz w:val="20"/>
+          <w:szCs w:val="20"/>
+          <w:lang w:val="en-US" w:eastAsia="zh-CN"/>
+        </w:rPr>
+        <w:t>Contributed a dashboard for test cases statistics and analysis</w:t>
       </w:r>
     </w:p>
     <w:p>
@@ -1825,193 +1811,7 @@
         <w:textAlignment w:val="auto"/>
         <w:outlineLvl w:val="9"/>
         <w:rPr>
-          <w:rFonts w:hint="default" w:ascii="Arial" w:hAnsi="Arial" w:cs="Arial"/>
-          <w:sz w:val="20"/>
-          <w:szCs w:val="20"/>
-          <w:lang w:val="en-US" w:eastAsia="zh-CN"/>
-        </w:rPr>
-      </w:pPr>
-      <w:r>
-        <w:rPr>
-          <w:rFonts w:hint="eastAsia" w:ascii="Arial" w:hAnsi="Arial" w:cs="Arial"/>
-          <w:sz w:val="20"/>
-          <w:szCs w:val="20"/>
-          <w:lang w:val="en-US" w:eastAsia="zh-CN"/>
-        </w:rPr>
-        <w:t>Created</w:t>
-      </w:r>
-      <w:r>
-        <w:rPr>
-          <w:rFonts w:hint="default" w:ascii="Arial" w:hAnsi="Arial" w:cs="Arial"/>
-          <w:sz w:val="20"/>
-          <w:szCs w:val="20"/>
-          <w:lang w:val="en-US" w:eastAsia="zh-CN"/>
-        </w:rPr>
-        <w:t xml:space="preserve"> RESTful </w:t>
-      </w:r>
-      <w:r>
-        <w:rPr>
-          <w:rFonts w:hint="eastAsia" w:ascii="Arial" w:hAnsi="Arial" w:cs="Arial"/>
-          <w:sz w:val="20"/>
-          <w:szCs w:val="20"/>
-          <w:lang w:val="en-US" w:eastAsia="zh-CN"/>
-        </w:rPr>
-        <w:t>APIs</w:t>
-      </w:r>
-      <w:r>
-        <w:rPr>
-          <w:rFonts w:hint="default" w:ascii="Arial" w:hAnsi="Arial" w:cs="Arial"/>
-          <w:sz w:val="20"/>
-          <w:szCs w:val="20"/>
-          <w:lang w:val="en-US" w:eastAsia="zh-CN"/>
-        </w:rPr>
-        <w:t xml:space="preserve"> for publishing movies, pictures and gossip data into </w:t>
-      </w:r>
-      <w:r>
-        <w:rPr>
-          <w:rFonts w:hint="eastAsia" w:ascii="Arial" w:hAnsi="Arial" w:cs="Arial"/>
-          <w:sz w:val="20"/>
-          <w:szCs w:val="20"/>
-          <w:lang w:val="en-US" w:eastAsia="zh-CN"/>
-        </w:rPr>
-        <w:t xml:space="preserve">our </w:t>
-      </w:r>
-      <w:r>
-        <w:rPr>
-          <w:rFonts w:hint="default" w:ascii="Arial" w:hAnsi="Arial" w:cs="Arial"/>
-          <w:sz w:val="20"/>
-          <w:szCs w:val="20"/>
-          <w:lang w:val="en-US" w:eastAsia="zh-CN"/>
-        </w:rPr>
-        <w:t>mobile app</w:t>
-      </w:r>
-    </w:p>
-    <w:p>
-      <w:pPr>
-        <w:pStyle w:val="6"/>
-        <w:widowControl w:val="0"/>
-        <w:numPr>
-          <w:ilvl w:val="0"/>
-          <w:numId w:val="1"/>
-        </w:numPr>
-        <w:wordWrap/>
-        <w:adjustRightInd/>
-        <w:snapToGrid/>
-        <w:spacing w:before="0" w:line="240" w:lineRule="atLeast"/>
-        <w:ind w:left="360" w:right="0"/>
-        <w:textAlignment w:val="auto"/>
-        <w:outlineLvl w:val="9"/>
-        <w:rPr>
-          <w:rFonts w:hint="default" w:ascii="Arial" w:hAnsi="Arial" w:cs="Arial"/>
-          <w:sz w:val="20"/>
-          <w:szCs w:val="20"/>
-          <w:lang w:val="en-US" w:eastAsia="zh-CN"/>
-        </w:rPr>
-      </w:pPr>
-      <w:r>
-        <w:rPr>
-          <w:rFonts w:hint="default" w:ascii="Arial" w:hAnsi="Arial" w:cs="Arial"/>
-          <w:sz w:val="20"/>
-          <w:szCs w:val="20"/>
-          <w:lang w:val="en-US" w:eastAsia="zh-CN"/>
-        </w:rPr>
-        <w:t xml:space="preserve">Developed </w:t>
-      </w:r>
-      <w:r>
-        <w:rPr>
-          <w:rFonts w:hint="eastAsia" w:ascii="Arial" w:hAnsi="Arial" w:cs="Arial"/>
-          <w:sz w:val="20"/>
-          <w:szCs w:val="20"/>
-          <w:lang w:val="en-US" w:eastAsia="zh-CN"/>
-        </w:rPr>
-        <w:t xml:space="preserve">and improved the modules for tasks </w:t>
-      </w:r>
-      <w:r>
-        <w:rPr>
-          <w:rFonts w:hint="default" w:ascii="Arial" w:hAnsi="Arial" w:cs="Arial"/>
-          <w:sz w:val="20"/>
-          <w:szCs w:val="20"/>
-          <w:lang w:val="en-US" w:eastAsia="zh-CN"/>
-        </w:rPr>
-        <w:t>assigning, tracking and reviewing</w:t>
-      </w:r>
-      <w:r>
-        <w:rPr>
-          <w:rFonts w:hint="eastAsia" w:ascii="Arial" w:hAnsi="Arial" w:cs="Arial"/>
-          <w:sz w:val="20"/>
-          <w:szCs w:val="20"/>
-          <w:lang w:val="en-US" w:eastAsia="zh-CN"/>
-        </w:rPr>
-        <w:t xml:space="preserve"> for </w:t>
-      </w:r>
-      <w:r>
-        <w:rPr>
-          <w:rFonts w:hint="default" w:ascii="Arial" w:hAnsi="Arial" w:cs="Arial"/>
-          <w:sz w:val="20"/>
-          <w:szCs w:val="20"/>
-          <w:lang w:val="en-US" w:eastAsia="zh-CN"/>
-        </w:rPr>
-        <w:t>rShop Server syste</w:t>
-      </w:r>
-      <w:r>
-        <w:rPr>
-          <w:rFonts w:hint="eastAsia" w:ascii="Arial" w:hAnsi="Arial" w:cs="Arial"/>
-          <w:sz w:val="20"/>
-          <w:szCs w:val="20"/>
-          <w:lang w:val="en-US" w:eastAsia="zh-CN"/>
-        </w:rPr>
-        <w:t>m</w:t>
-      </w:r>
-    </w:p>
-    <w:p>
-      <w:pPr>
-        <w:pStyle w:val="6"/>
-        <w:widowControl w:val="0"/>
-        <w:numPr>
-          <w:ilvl w:val="0"/>
-          <w:numId w:val="1"/>
-        </w:numPr>
-        <w:wordWrap/>
-        <w:adjustRightInd/>
-        <w:snapToGrid/>
-        <w:spacing w:before="0" w:line="240" w:lineRule="atLeast"/>
-        <w:ind w:left="360" w:right="0"/>
-        <w:textAlignment w:val="auto"/>
-        <w:outlineLvl w:val="9"/>
-        <w:rPr>
-          <w:rFonts w:hint="default" w:ascii="Arial" w:hAnsi="Arial" w:cs="Arial"/>
-          <w:sz w:val="20"/>
-          <w:szCs w:val="20"/>
-          <w:lang w:val="en-US" w:eastAsia="zh-CN"/>
-        </w:rPr>
-      </w:pPr>
-      <w:r>
-        <w:rPr>
-          <w:rFonts w:hint="eastAsia" w:ascii="Arial" w:hAnsi="Arial" w:cs="Arial"/>
-          <w:sz w:val="20"/>
-          <w:szCs w:val="20"/>
-          <w:lang w:val="en-US" w:eastAsia="zh-CN"/>
-        </w:rPr>
-        <w:t>Completed and maintained localization module of tasks management system</w:t>
-      </w:r>
-    </w:p>
-    <w:p>
-      <w:pPr>
-        <w:pStyle w:val="6"/>
-        <w:widowControl w:val="0"/>
-        <w:numPr>
-          <w:ilvl w:val="0"/>
-          <w:numId w:val="1"/>
-        </w:numPr>
-        <w:wordWrap/>
-        <w:adjustRightInd/>
-        <w:snapToGrid/>
-        <w:spacing w:before="0" w:line="240" w:lineRule="atLeast"/>
-        <w:ind w:left="360" w:right="0"/>
-        <w:textAlignment w:val="auto"/>
-        <w:outlineLvl w:val="9"/>
-        <w:rPr>
-          <w:rFonts w:hint="default" w:ascii="Arial" w:hAnsi="Arial" w:cs="Arial"/>
+          <w:rFonts w:hint="eastAsia" w:ascii="Arial" w:hAnsi="Arial" w:cs="Arial"/>
           <w:sz w:val="20"/>
           <w:szCs w:val="20"/>
           <w:lang w:val="en-US" w:eastAsia="zh-CN"/>
@@ -2035,7 +1835,34 @@
           <w:szCs w:val="20"/>
           <w:lang w:val="en-US" w:eastAsia="zh-CN"/>
         </w:rPr>
-        <w:t xml:space="preserve"> Agile Development(SCRUM), Spring, JPA, JSP, Javascript, HTML, CSS, JSON, MySQL</w:t>
+        <w:t xml:space="preserve"> Javascript,</w:t>
+      </w:r>
+      <w:r>
+        <w:rPr>
+          <w:rFonts w:hint="eastAsia" w:ascii="Arial" w:hAnsi="Arial" w:cs="Arial"/>
+          <w:sz w:val="20"/>
+          <w:szCs w:val="20"/>
+          <w:lang w:val="en-US" w:eastAsia="zh-CN"/>
+        </w:rPr>
+        <w:t xml:space="preserve"> jQuery,</w:t>
+      </w:r>
+      <w:r>
+        <w:rPr>
+          <w:rFonts w:hint="default" w:ascii="Arial" w:hAnsi="Arial" w:cs="Arial"/>
+          <w:sz w:val="20"/>
+          <w:szCs w:val="20"/>
+          <w:lang w:val="en-US" w:eastAsia="zh-CN"/>
+        </w:rPr>
+        <w:t xml:space="preserve"> FlotJS, </w:t>
+      </w:r>
+      <w:r>
+        <w:rPr>
+          <w:rFonts w:hint="eastAsia" w:ascii="Arial" w:hAnsi="Arial" w:cs="Arial"/>
+          <w:sz w:val="20"/>
+          <w:szCs w:val="20"/>
+          <w:lang w:val="en-US" w:eastAsia="zh-CN"/>
+        </w:rPr>
+        <w:t>HTML, CSS, Bootstrap, Python, Flask</w:t>
       </w:r>
     </w:p>
     <w:p>
@@ -2064,6 +1891,27 @@
       </w:pPr>
       <w:r>
         <w:rPr>
+          <w:rFonts w:hint="default" w:ascii="Arial" w:hAnsi="Arial" w:cs="Arial"/>
+          <w:b/>
+          <w:sz w:val="20"/>
+          <w:szCs w:val="20"/>
+          <w:u w:val="none" w:color="auto"/>
+        </w:rPr>
+        <w:t xml:space="preserve">TCL </w:t>
+      </w:r>
+      <w:r>
+        <w:rPr>
+          <w:rFonts w:hint="default" w:ascii="Arial" w:hAnsi="Arial" w:cs="Arial"/>
+          <w:b/>
+          <w:sz w:val="20"/>
+          <w:szCs w:val="20"/>
+          <w:u w:val="none" w:color="auto"/>
+          <w:lang w:val="en-US" w:eastAsia="zh-CN"/>
+        </w:rPr>
+        <w:t>rS</w:t>
+      </w:r>
+      <w:r>
+        <w:rPr>
           <w:rFonts w:hint="default" w:ascii="Arial" w:hAnsi="Arial" w:eastAsia="宋体" w:cs="Arial"/>
           <w:b/>
           <w:sz w:val="20"/>
@@ -2071,7 +1919,7 @@
           <w:u w:val="none" w:color="auto"/>
           <w:lang w:eastAsia="zh-CN"/>
         </w:rPr>
-        <w:t>Mobile Cloud</w:t>
+        <w:t>hop</w:t>
       </w:r>
       <w:r>
         <w:rPr>
@@ -2090,7 +1938,7 @@
           <w:u w:val="none" w:color="auto"/>
           <w:lang w:eastAsia="zh-CN"/>
         </w:rPr>
-        <w:t xml:space="preserve">Cloud Technologies </w:t>
+        <w:t>r</w:t>
       </w:r>
       <w:r>
         <w:rPr>
@@ -2099,7 +1947,7 @@
           <w:szCs w:val="20"/>
           <w:u w:val="none" w:color="auto"/>
         </w:rPr>
-        <w:t xml:space="preserve">course project, </w:t>
+        <w:t xml:space="preserve">esearch project cooperated with TCL Research America, </w:t>
       </w:r>
       <w:r>
         <w:rPr>
@@ -2155,68 +2003,57 @@
       </w:pPr>
       <w:r>
         <w:rPr>
-          <w:rFonts w:hint="default" w:ascii="Arial" w:hAnsi="Arial" w:cs="Arial"/>
-          <w:sz w:val="20"/>
-          <w:szCs w:val="20"/>
-          <w:lang w:val="en-US" w:eastAsia="zh-CN"/>
-        </w:rPr>
-        <w:t>Built a</w:t>
-      </w:r>
-      <w:r>
-        <w:rPr>
-          <w:rFonts w:hint="eastAsia" w:ascii="Arial" w:hAnsi="Arial" w:cs="Arial"/>
-          <w:sz w:val="20"/>
-          <w:szCs w:val="20"/>
-          <w:lang w:val="en-US" w:eastAsia="zh-CN"/>
-        </w:rPr>
-        <w:t xml:space="preserve">n IaaS prototype, implementing the following functions: </w:t>
-      </w:r>
-      <w:r>
-        <w:rPr>
-          <w:rFonts w:hint="default" w:ascii="Arial" w:hAnsi="Arial" w:cs="Arial"/>
-          <w:sz w:val="20"/>
-          <w:szCs w:val="20"/>
-          <w:lang w:val="en-US" w:eastAsia="zh-CN"/>
-        </w:rPr>
-        <w:t xml:space="preserve">create, snapshot, power on and off </w:t>
-      </w:r>
-      <w:r>
-        <w:rPr>
-          <w:rFonts w:hint="eastAsia" w:ascii="Arial" w:hAnsi="Arial" w:cs="Arial"/>
-          <w:sz w:val="20"/>
-          <w:szCs w:val="20"/>
-          <w:lang w:val="en-US" w:eastAsia="zh-CN"/>
-        </w:rPr>
-        <w:t>mobile</w:t>
-      </w:r>
-      <w:r>
-        <w:rPr>
-          <w:rFonts w:hint="default" w:ascii="Arial" w:hAnsi="Arial" w:cs="Arial"/>
-          <w:sz w:val="20"/>
-          <w:szCs w:val="20"/>
-          <w:lang w:val="en-US" w:eastAsia="zh-CN"/>
-        </w:rPr>
-        <w:t xml:space="preserve"> phone virtual machines</w:t>
-      </w:r>
-      <w:r>
-        <w:rPr>
-          <w:rFonts w:hint="eastAsia" w:ascii="Arial" w:hAnsi="Arial" w:cs="Arial"/>
-          <w:sz w:val="20"/>
-          <w:szCs w:val="20"/>
-          <w:lang w:val="en-US" w:eastAsia="zh-CN"/>
-        </w:rPr>
-        <w:t>,</w:t>
-      </w:r>
-      <w:bookmarkStart w:id="0" w:name="_GoBack"/>
-      <w:bookmarkEnd w:id="0"/>
-      <w:r>
-        <w:rPr>
-          <w:rFonts w:hint="eastAsia" w:ascii="Arial" w:hAnsi="Arial" w:cs="Arial"/>
-          <w:sz w:val="20"/>
-          <w:szCs w:val="20"/>
-          <w:lang w:val="en-US" w:eastAsia="zh-CN"/>
-        </w:rPr>
-        <w:t xml:space="preserve"> for testing purpose</w:t>
+          <w:rFonts w:hint="eastAsia" w:ascii="Arial" w:hAnsi="Arial" w:cs="Arial"/>
+          <w:sz w:val="20"/>
+          <w:szCs w:val="20"/>
+          <w:lang w:val="en-US" w:eastAsia="zh-CN"/>
+        </w:rPr>
+        <w:t>Established</w:t>
+      </w:r>
+      <w:r>
+        <w:rPr>
+          <w:rFonts w:hint="default" w:ascii="Arial" w:hAnsi="Arial" w:cs="Arial"/>
+          <w:sz w:val="20"/>
+          <w:szCs w:val="20"/>
+          <w:lang w:val="en-US" w:eastAsia="zh-CN"/>
+        </w:rPr>
+        <w:t xml:space="preserve"> an internal </w:t>
+      </w:r>
+      <w:r>
+        <w:rPr>
+          <w:rFonts w:hint="eastAsia" w:ascii="Arial" w:hAnsi="Arial" w:cs="Arial"/>
+          <w:sz w:val="20"/>
+          <w:szCs w:val="20"/>
+          <w:lang w:val="en-US" w:eastAsia="zh-CN"/>
+        </w:rPr>
+        <w:t xml:space="preserve">data processing </w:t>
+      </w:r>
+      <w:r>
+        <w:rPr>
+          <w:rFonts w:hint="default" w:ascii="Arial" w:hAnsi="Arial" w:cs="Arial"/>
+          <w:sz w:val="20"/>
+          <w:szCs w:val="20"/>
+          <w:lang w:val="en-US" w:eastAsia="zh-CN"/>
+        </w:rPr>
+        <w:t xml:space="preserve">system for </w:t>
+      </w:r>
+      <w:r>
+        <w:rPr>
+          <w:rFonts w:hint="eastAsia" w:ascii="Arial" w:hAnsi="Arial" w:cs="Arial"/>
+          <w:sz w:val="20"/>
+          <w:szCs w:val="20"/>
+          <w:lang w:val="en-US" w:eastAsia="zh-CN"/>
+        </w:rPr>
+        <w:t xml:space="preserve">marketing employees </w:t>
+      </w:r>
+      <w:r>
+        <w:rPr>
+          <w:rFonts w:hint="default" w:ascii="Arial" w:hAnsi="Arial" w:cs="Arial"/>
+          <w:sz w:val="20"/>
+          <w:szCs w:val="20"/>
+          <w:lang w:val="en-US" w:eastAsia="zh-CN"/>
+        </w:rPr>
+        <w:t>to process and filter pictures</w:t>
       </w:r>
     </w:p>
     <w:p>
@@ -2248,34 +2085,52 @@
           <w:szCs w:val="20"/>
           <w:lang w:val="en-US" w:eastAsia="zh-CN"/>
         </w:rPr>
-        <w:t xml:space="preserve">Created </w:t>
-      </w:r>
-      <w:r>
-        <w:rPr>
-          <w:rFonts w:hint="default" w:ascii="Arial" w:hAnsi="Arial" w:cs="Arial"/>
-          <w:sz w:val="20"/>
-          <w:szCs w:val="20"/>
-          <w:lang w:val="en-US" w:eastAsia="zh-CN"/>
-        </w:rPr>
-        <w:t>a control node to scalabl</w:t>
-      </w:r>
-      <w:r>
-        <w:rPr>
-          <w:rFonts w:hint="eastAsia" w:ascii="Arial" w:hAnsi="Arial" w:cs="Arial"/>
-          <w:sz w:val="20"/>
-          <w:szCs w:val="20"/>
-          <w:lang w:val="en-US" w:eastAsia="zh-CN"/>
-        </w:rPr>
-        <w:t>y</w:t>
-      </w:r>
-      <w:r>
-        <w:rPr>
-          <w:rFonts w:hint="default" w:ascii="Arial" w:hAnsi="Arial" w:cs="Arial"/>
-          <w:sz w:val="20"/>
-          <w:szCs w:val="20"/>
-          <w:lang w:val="en-US" w:eastAsia="zh-CN"/>
-        </w:rPr>
-        <w:t xml:space="preserve"> allocate VMs instance resource</w:t>
+        <w:t>Created</w:t>
+      </w:r>
+      <w:r>
+        <w:rPr>
+          <w:rFonts w:hint="default" w:ascii="Arial" w:hAnsi="Arial" w:cs="Arial"/>
+          <w:sz w:val="20"/>
+          <w:szCs w:val="20"/>
+          <w:lang w:val="en-US" w:eastAsia="zh-CN"/>
+        </w:rPr>
+        <w:t xml:space="preserve"> RESTful </w:t>
+      </w:r>
+      <w:r>
+        <w:rPr>
+          <w:rFonts w:hint="eastAsia" w:ascii="Arial" w:hAnsi="Arial" w:cs="Arial"/>
+          <w:sz w:val="20"/>
+          <w:szCs w:val="20"/>
+          <w:lang w:val="en-US" w:eastAsia="zh-CN"/>
+        </w:rPr>
+        <w:t>APIs</w:t>
+      </w:r>
+      <w:r>
+        <w:rPr>
+          <w:rFonts w:hint="default" w:ascii="Arial" w:hAnsi="Arial" w:cs="Arial"/>
+          <w:sz w:val="20"/>
+          <w:szCs w:val="20"/>
+          <w:lang w:val="en-US" w:eastAsia="zh-CN"/>
+        </w:rPr>
+        <w:t xml:space="preserve"> for publishing movies, pictures and gossip data into </w:t>
+      </w:r>
+      <w:r>
+        <w:rPr>
+          <w:rFonts w:hint="eastAsia" w:ascii="Arial" w:hAnsi="Arial" w:cs="Arial"/>
+          <w:sz w:val="20"/>
+          <w:szCs w:val="20"/>
+          <w:lang w:val="en-US" w:eastAsia="zh-CN"/>
+        </w:rPr>
+        <w:t xml:space="preserve">our </w:t>
+      </w:r>
+      <w:r>
+        <w:rPr>
+          <w:rFonts w:hint="default" w:ascii="Arial" w:hAnsi="Arial" w:cs="Arial"/>
+          <w:sz w:val="20"/>
+          <w:szCs w:val="20"/>
+          <w:lang w:val="en-US" w:eastAsia="zh-CN"/>
+        </w:rPr>
+        <w:t>mobile app</w:t>
       </w:r>
     </w:p>
     <w:p>
@@ -2307,61 +2162,52 @@
           <w:szCs w:val="20"/>
           <w:lang w:val="en-US" w:eastAsia="zh-CN"/>
         </w:rPr>
-        <w:t>Develop</w:t>
-      </w:r>
-      <w:r>
-        <w:rPr>
-          <w:rFonts w:hint="eastAsia" w:ascii="Arial" w:hAnsi="Arial" w:cs="Arial"/>
-          <w:sz w:val="20"/>
-          <w:szCs w:val="20"/>
-          <w:lang w:val="en-US" w:eastAsia="zh-CN"/>
-        </w:rPr>
-        <w:t xml:space="preserve">ed </w:t>
-      </w:r>
-      <w:r>
-        <w:rPr>
-          <w:rFonts w:hint="default" w:ascii="Arial" w:hAnsi="Arial" w:cs="Arial"/>
-          <w:sz w:val="20"/>
-          <w:szCs w:val="20"/>
-          <w:lang w:val="en-US" w:eastAsia="zh-CN"/>
-        </w:rPr>
-        <w:t>a</w:t>
-      </w:r>
-      <w:r>
-        <w:rPr>
-          <w:rFonts w:hint="eastAsia" w:ascii="Arial" w:hAnsi="Arial" w:cs="Arial"/>
-          <w:sz w:val="20"/>
-          <w:szCs w:val="20"/>
-          <w:lang w:val="en-US" w:eastAsia="zh-CN"/>
-        </w:rPr>
-        <w:t xml:space="preserve"> </w:t>
-      </w:r>
-      <w:r>
-        <w:rPr>
-          <w:rFonts w:hint="default" w:ascii="Arial" w:hAnsi="Arial" w:cs="Arial"/>
-          <w:sz w:val="20"/>
-          <w:szCs w:val="20"/>
-          <w:lang w:val="en-US" w:eastAsia="zh-CN"/>
-        </w:rPr>
-        <w:t>RESTful Web Service for user</w:t>
-      </w:r>
-      <w:r>
-        <w:rPr>
-          <w:rFonts w:hint="eastAsia" w:ascii="Arial" w:hAnsi="Arial" w:cs="Arial"/>
-          <w:sz w:val="20"/>
-          <w:szCs w:val="20"/>
-          <w:lang w:val="en-US" w:eastAsia="zh-CN"/>
-        </w:rPr>
-        <w:t>s</w:t>
-      </w:r>
-      <w:r>
-        <w:rPr>
-          <w:rFonts w:hint="default" w:ascii="Arial" w:hAnsi="Arial" w:cs="Arial"/>
-          <w:sz w:val="20"/>
-          <w:szCs w:val="20"/>
-          <w:lang w:val="en-US" w:eastAsia="zh-CN"/>
-        </w:rPr>
-        <w:t xml:space="preserve"> to request mobile VM instances</w:t>
+        <w:t xml:space="preserve">Developed </w:t>
+      </w:r>
+      <w:r>
+        <w:rPr>
+          <w:rFonts w:hint="eastAsia" w:ascii="Arial" w:hAnsi="Arial" w:cs="Arial"/>
+          <w:sz w:val="20"/>
+          <w:szCs w:val="20"/>
+          <w:lang w:val="en-US" w:eastAsia="zh-CN"/>
+        </w:rPr>
+        <w:t xml:space="preserve">and improved the modules for tasks </w:t>
+      </w:r>
+      <w:r>
+        <w:rPr>
+          <w:rFonts w:hint="default" w:ascii="Arial" w:hAnsi="Arial" w:cs="Arial"/>
+          <w:sz w:val="20"/>
+          <w:szCs w:val="20"/>
+          <w:lang w:val="en-US" w:eastAsia="zh-CN"/>
+        </w:rPr>
+        <w:t>assigning, tracking and reviewing</w:t>
+      </w:r>
+      <w:r>
+        <w:rPr>
+          <w:rFonts w:hint="eastAsia" w:ascii="Arial" w:hAnsi="Arial" w:cs="Arial"/>
+          <w:sz w:val="20"/>
+          <w:szCs w:val="20"/>
+          <w:lang w:val="en-US" w:eastAsia="zh-CN"/>
+        </w:rPr>
+        <w:t xml:space="preserve"> for </w:t>
+      </w:r>
+      <w:r>
+        <w:rPr>
+          <w:rFonts w:hint="default" w:ascii="Arial" w:hAnsi="Arial" w:cs="Arial"/>
+          <w:sz w:val="20"/>
+          <w:szCs w:val="20"/>
+          <w:lang w:val="en-US" w:eastAsia="zh-CN"/>
+        </w:rPr>
+        <w:t>rShop Server syste</w:t>
+      </w:r>
+      <w:r>
+        <w:rPr>
+          <w:rFonts w:hint="eastAsia" w:ascii="Arial" w:hAnsi="Arial" w:cs="Arial"/>
+          <w:sz w:val="20"/>
+          <w:szCs w:val="20"/>
+          <w:lang w:val="en-US" w:eastAsia="zh-CN"/>
+        </w:rPr>
+        <w:t>m</w:t>
       </w:r>
     </w:p>
     <w:p>
@@ -2388,6 +2234,38 @@
       </w:pPr>
       <w:r>
         <w:rPr>
+          <w:rFonts w:hint="eastAsia" w:ascii="Arial" w:hAnsi="Arial" w:cs="Arial"/>
+          <w:sz w:val="20"/>
+          <w:szCs w:val="20"/>
+          <w:lang w:val="en-US" w:eastAsia="zh-CN"/>
+        </w:rPr>
+        <w:t>Completed and maintained localization module of tasks management system</w:t>
+      </w:r>
+    </w:p>
+    <w:p>
+      <w:pPr>
+        <w:pStyle w:val="6"/>
+        <w:widowControl w:val="0"/>
+        <w:numPr>
+          <w:ilvl w:val="0"/>
+          <w:numId w:val="1"/>
+        </w:numPr>
+        <w:wordWrap/>
+        <w:adjustRightInd/>
+        <w:snapToGrid/>
+        <w:spacing w:before="0" w:line="240" w:lineRule="atLeast"/>
+        <w:ind w:left="360" w:right="0"/>
+        <w:textAlignment w:val="auto"/>
+        <w:outlineLvl w:val="9"/>
+        <w:rPr>
+          <w:rFonts w:hint="default" w:ascii="Arial" w:hAnsi="Arial" w:cs="Arial"/>
+          <w:sz w:val="20"/>
+          <w:szCs w:val="20"/>
+          <w:lang w:val="en-US" w:eastAsia="zh-CN"/>
+        </w:rPr>
+      </w:pPr>
+      <w:r>
+        <w:rPr>
           <w:rFonts w:hint="default" w:ascii="Arial" w:hAnsi="Arial" w:cs="Arial"/>
           <w:b/>
           <w:bCs/>
@@ -2404,7 +2282,7 @@
           <w:szCs w:val="20"/>
           <w:lang w:val="en-US" w:eastAsia="zh-CN"/>
         </w:rPr>
-        <w:t xml:space="preserve"> Python, RESTful, jQuery, AJAX, HTML, CSS, VirtualBox, Genymotion</w:t>
+        <w:t xml:space="preserve"> Agile Development(SCRUM), Spring, JPA, JSP, Javascript, HTML, CSS, JSON, MySQL</w:t>
       </w:r>
     </w:p>
     <w:p>
@@ -2421,73 +2299,54 @@
         <w:adjustRightInd/>
         <w:snapToGrid/>
         <w:spacing w:before="0" w:after="200" w:line="240" w:lineRule="atLeast"/>
-        <w:ind w:leftChars="0" w:right="0"/>
-        <w:textAlignment w:val="auto"/>
-        <w:outlineLvl w:val="9"/>
-        <w:rPr>
-          <w:rFonts w:hint="default" w:ascii="Arial" w:hAnsi="Arial" w:cs="Arial"/>
-          <w:sz w:val="20"/>
-          <w:szCs w:val="20"/>
-        </w:rPr>
-      </w:pPr>
-      <w:r>
-        <w:rPr>
-          <w:rFonts w:hint="eastAsia" w:ascii="Arial" w:hAnsi="Arial" w:cs="Arial"/>
-          <w:b/>
-          <w:sz w:val="20"/>
-          <w:szCs w:val="20"/>
-          <w:lang w:val="en-US" w:eastAsia="zh-CN"/>
-        </w:rPr>
-        <w:t xml:space="preserve">Availability </w:t>
-      </w:r>
+        <w:ind w:left="-2" w:leftChars="0" w:right="0"/>
+        <w:textAlignment w:val="auto"/>
+        <w:outlineLvl w:val="9"/>
+        <w:rPr>
+          <w:rFonts w:hint="default" w:ascii="Arial" w:hAnsi="Arial" w:cs="Arial"/>
+          <w:sz w:val="20"/>
+          <w:szCs w:val="20"/>
+          <w:u w:val="none" w:color="auto"/>
+        </w:rPr>
+      </w:pPr>
       <w:r>
         <w:rPr>
           <w:rFonts w:hint="default" w:ascii="Arial" w:hAnsi="Arial" w:eastAsia="宋体" w:cs="Arial"/>
           <w:b/>
           <w:sz w:val="20"/>
           <w:szCs w:val="20"/>
+          <w:u w:val="none" w:color="auto"/>
           <w:lang w:eastAsia="zh-CN"/>
         </w:rPr>
-        <w:t>Manager</w:t>
-      </w:r>
-      <w:r>
-        <w:rPr>
-          <w:rFonts w:hint="default" w:ascii="Arial" w:hAnsi="Arial" w:cs="Arial"/>
-          <w:b/>
-          <w:sz w:val="20"/>
-          <w:szCs w:val="20"/>
-          <w:lang w:val="en-US" w:eastAsia="zh-CN"/>
-        </w:rPr>
-        <w:t>(Disaster Recovery System</w:t>
-      </w:r>
-      <w:r>
-        <w:rPr>
-          <w:rFonts w:hint="eastAsia" w:ascii="Arial" w:hAnsi="Arial" w:cs="Arial"/>
-          <w:b/>
-          <w:sz w:val="20"/>
-          <w:szCs w:val="20"/>
-          <w:lang w:val="en-US" w:eastAsia="zh-CN"/>
-        </w:rPr>
-        <w:t>)</w:t>
+        <w:t>Mobile Cloud</w:t>
+      </w:r>
+      <w:r>
+        <w:rPr>
+          <w:rFonts w:hint="default" w:ascii="Arial" w:hAnsi="Arial" w:cs="Arial"/>
+          <w:sz w:val="20"/>
+          <w:szCs w:val="20"/>
+          <w:u w:val="none" w:color="auto"/>
+        </w:rPr>
+        <w:t xml:space="preserve">, </w:t>
       </w:r>
       <w:r>
         <w:rPr>
           <w:rFonts w:hint="default" w:ascii="Arial" w:hAnsi="Arial" w:eastAsia="宋体" w:cs="Arial"/>
-          <w:b/>
-          <w:sz w:val="20"/>
-          <w:szCs w:val="20"/>
+          <w:sz w:val="20"/>
+          <w:szCs w:val="20"/>
+          <w:u w:val="none" w:color="auto"/>
           <w:lang w:eastAsia="zh-CN"/>
         </w:rPr>
-        <w:t xml:space="preserve">, </w:t>
-      </w:r>
-      <w:r>
-        <w:rPr>
-          <w:rFonts w:hint="default" w:ascii="Arial" w:hAnsi="Arial" w:eastAsia="宋体" w:cs="Arial"/>
-          <w:sz w:val="20"/>
-          <w:szCs w:val="20"/>
-          <w:lang w:eastAsia="zh-CN"/>
-        </w:rPr>
-        <w:t xml:space="preserve">Virtualization course project, </w:t>
+        <w:t xml:space="preserve">Cloud Technologies </w:t>
+      </w:r>
+      <w:r>
+        <w:rPr>
+          <w:rFonts w:hint="default" w:ascii="Arial" w:hAnsi="Arial" w:cs="Arial"/>
+          <w:sz w:val="20"/>
+          <w:szCs w:val="20"/>
+          <w:u w:val="none" w:color="auto"/>
+        </w:rPr>
+        <w:t xml:space="preserve">course project, </w:t>
       </w:r>
       <w:r>
         <w:rPr>
@@ -2548,16 +2407,52 @@
           <w:szCs w:val="20"/>
           <w:lang w:val="en-US" w:eastAsia="zh-CN"/>
         </w:rPr>
-        <w:t>Implemented a fault-tolerance system to automatically manage virtual machines and virtual host</w:t>
-      </w:r>
-      <w:r>
-        <w:rPr>
-          <w:rFonts w:hint="eastAsia" w:ascii="Arial" w:hAnsi="Arial" w:cs="Arial"/>
-          <w:sz w:val="20"/>
-          <w:szCs w:val="20"/>
-          <w:lang w:val="en-US" w:eastAsia="zh-CN"/>
-        </w:rPr>
-        <w:t>s</w:t>
+        <w:t>Built a</w:t>
+      </w:r>
+      <w:r>
+        <w:rPr>
+          <w:rFonts w:hint="eastAsia" w:ascii="Arial" w:hAnsi="Arial" w:cs="Arial"/>
+          <w:sz w:val="20"/>
+          <w:szCs w:val="20"/>
+          <w:lang w:val="en-US" w:eastAsia="zh-CN"/>
+        </w:rPr>
+        <w:t xml:space="preserve">n IaaS prototype, implementing the following functions: </w:t>
+      </w:r>
+      <w:r>
+        <w:rPr>
+          <w:rFonts w:hint="default" w:ascii="Arial" w:hAnsi="Arial" w:cs="Arial"/>
+          <w:sz w:val="20"/>
+          <w:szCs w:val="20"/>
+          <w:lang w:val="en-US" w:eastAsia="zh-CN"/>
+        </w:rPr>
+        <w:t xml:space="preserve">create, snapshot, power on and off </w:t>
+      </w:r>
+      <w:r>
+        <w:rPr>
+          <w:rFonts w:hint="eastAsia" w:ascii="Arial" w:hAnsi="Arial" w:cs="Arial"/>
+          <w:sz w:val="20"/>
+          <w:szCs w:val="20"/>
+          <w:lang w:val="en-US" w:eastAsia="zh-CN"/>
+        </w:rPr>
+        <w:t>mobile</w:t>
+      </w:r>
+      <w:r>
+        <w:rPr>
+          <w:rFonts w:hint="default" w:ascii="Arial" w:hAnsi="Arial" w:cs="Arial"/>
+          <w:sz w:val="20"/>
+          <w:szCs w:val="20"/>
+          <w:lang w:val="en-US" w:eastAsia="zh-CN"/>
+        </w:rPr>
+        <w:t xml:space="preserve"> phone virtual machines</w:t>
+      </w:r>
+      <w:r>
+        <w:rPr>
+          <w:rFonts w:hint="eastAsia" w:ascii="Arial" w:hAnsi="Arial" w:cs="Arial"/>
+          <w:sz w:val="20"/>
+          <w:szCs w:val="20"/>
+          <w:lang w:val="en-US" w:eastAsia="zh-CN"/>
+        </w:rPr>
+        <w:t>, for testing purpose</w:t>
       </w:r>
     </w:p>
     <w:p>
@@ -2589,52 +2484,34 @@
           <w:szCs w:val="20"/>
           <w:lang w:val="en-US" w:eastAsia="zh-CN"/>
         </w:rPr>
-        <w:t xml:space="preserve">Analyzed </w:t>
-      </w:r>
-      <w:r>
-        <w:rPr>
-          <w:rFonts w:hint="default" w:ascii="Arial" w:hAnsi="Arial" w:cs="Arial"/>
-          <w:sz w:val="20"/>
-          <w:szCs w:val="20"/>
-          <w:lang w:val="en-US" w:eastAsia="zh-CN"/>
-        </w:rPr>
-        <w:t xml:space="preserve">logs of virtual machines to </w:t>
-      </w:r>
-      <w:r>
-        <w:rPr>
-          <w:rFonts w:hint="eastAsia" w:ascii="Arial" w:hAnsi="Arial" w:cs="Arial"/>
-          <w:sz w:val="20"/>
-          <w:szCs w:val="20"/>
-          <w:lang w:val="en-US" w:eastAsia="zh-CN"/>
-        </w:rPr>
-        <w:t xml:space="preserve">track </w:t>
-      </w:r>
-      <w:r>
-        <w:rPr>
-          <w:rFonts w:hint="default" w:ascii="Arial" w:hAnsi="Arial" w:cs="Arial"/>
-          <w:sz w:val="20"/>
-          <w:szCs w:val="20"/>
-          <w:lang w:val="en-US" w:eastAsia="zh-CN"/>
-        </w:rPr>
-        <w:t>VMs’ runtime status, failed reason</w:t>
-      </w:r>
-      <w:r>
-        <w:rPr>
-          <w:rFonts w:hint="eastAsia" w:ascii="Arial" w:hAnsi="Arial" w:cs="Arial"/>
-          <w:sz w:val="20"/>
-          <w:szCs w:val="20"/>
-          <w:lang w:val="en-US" w:eastAsia="zh-CN"/>
-        </w:rPr>
-        <w:t>s</w:t>
-      </w:r>
-      <w:r>
-        <w:rPr>
-          <w:rFonts w:hint="default" w:ascii="Arial" w:hAnsi="Arial" w:cs="Arial"/>
-          <w:sz w:val="20"/>
-          <w:szCs w:val="20"/>
-          <w:lang w:val="en-US" w:eastAsia="zh-CN"/>
-        </w:rPr>
-        <w:t xml:space="preserve"> and performance</w:t>
+        <w:t xml:space="preserve">Created </w:t>
+      </w:r>
+      <w:r>
+        <w:rPr>
+          <w:rFonts w:hint="default" w:ascii="Arial" w:hAnsi="Arial" w:cs="Arial"/>
+          <w:sz w:val="20"/>
+          <w:szCs w:val="20"/>
+          <w:lang w:val="en-US" w:eastAsia="zh-CN"/>
+        </w:rPr>
+        <w:t>a control node to scalabl</w:t>
+      </w:r>
+      <w:r>
+        <w:rPr>
+          <w:rFonts w:hint="eastAsia" w:ascii="Arial" w:hAnsi="Arial" w:cs="Arial"/>
+          <w:sz w:val="20"/>
+          <w:szCs w:val="20"/>
+          <w:lang w:val="en-US" w:eastAsia="zh-CN"/>
+        </w:rPr>
+        <w:t>y</w:t>
+      </w:r>
+      <w:r>
+        <w:rPr>
+          <w:rFonts w:hint="default" w:ascii="Arial" w:hAnsi="Arial" w:cs="Arial"/>
+          <w:sz w:val="20"/>
+          <w:szCs w:val="20"/>
+          <w:lang w:val="en-US" w:eastAsia="zh-CN"/>
+        </w:rPr>
+        <w:t xml:space="preserve"> allocate VMs instance resource</w:t>
       </w:r>
     </w:p>
     <w:p>
@@ -2662,6 +2539,92 @@
       <w:r>
         <w:rPr>
           <w:rFonts w:hint="default" w:ascii="Arial" w:hAnsi="Arial" w:cs="Arial"/>
+          <w:sz w:val="20"/>
+          <w:szCs w:val="20"/>
+          <w:lang w:val="en-US" w:eastAsia="zh-CN"/>
+        </w:rPr>
+        <w:t>Develop</w:t>
+      </w:r>
+      <w:r>
+        <w:rPr>
+          <w:rFonts w:hint="eastAsia" w:ascii="Arial" w:hAnsi="Arial" w:cs="Arial"/>
+          <w:sz w:val="20"/>
+          <w:szCs w:val="20"/>
+          <w:lang w:val="en-US" w:eastAsia="zh-CN"/>
+        </w:rPr>
+        <w:t xml:space="preserve">ed </w:t>
+      </w:r>
+      <w:r>
+        <w:rPr>
+          <w:rFonts w:hint="default" w:ascii="Arial" w:hAnsi="Arial" w:cs="Arial"/>
+          <w:sz w:val="20"/>
+          <w:szCs w:val="20"/>
+          <w:lang w:val="en-US" w:eastAsia="zh-CN"/>
+        </w:rPr>
+        <w:t>a</w:t>
+      </w:r>
+      <w:r>
+        <w:rPr>
+          <w:rFonts w:hint="eastAsia" w:ascii="Arial" w:hAnsi="Arial" w:cs="Arial"/>
+          <w:sz w:val="20"/>
+          <w:szCs w:val="20"/>
+          <w:lang w:val="en-US" w:eastAsia="zh-CN"/>
+        </w:rPr>
+        <w:t xml:space="preserve"> </w:t>
+      </w:r>
+      <w:r>
+        <w:rPr>
+          <w:rFonts w:hint="default" w:ascii="Arial" w:hAnsi="Arial" w:cs="Arial"/>
+          <w:sz w:val="20"/>
+          <w:szCs w:val="20"/>
+          <w:lang w:val="en-US" w:eastAsia="zh-CN"/>
+        </w:rPr>
+        <w:t>RESTful Web Service for user</w:t>
+      </w:r>
+      <w:r>
+        <w:rPr>
+          <w:rFonts w:hint="eastAsia" w:ascii="Arial" w:hAnsi="Arial" w:cs="Arial"/>
+          <w:sz w:val="20"/>
+          <w:szCs w:val="20"/>
+          <w:lang w:val="en-US" w:eastAsia="zh-CN"/>
+        </w:rPr>
+        <w:t>s</w:t>
+      </w:r>
+      <w:r>
+        <w:rPr>
+          <w:rFonts w:hint="default" w:ascii="Arial" w:hAnsi="Arial" w:cs="Arial"/>
+          <w:sz w:val="20"/>
+          <w:szCs w:val="20"/>
+          <w:lang w:val="en-US" w:eastAsia="zh-CN"/>
+        </w:rPr>
+        <w:t xml:space="preserve"> to request mobile VM instances</w:t>
+      </w:r>
+    </w:p>
+    <w:p>
+      <w:pPr>
+        <w:pStyle w:val="6"/>
+        <w:widowControl w:val="0"/>
+        <w:numPr>
+          <w:ilvl w:val="0"/>
+          <w:numId w:val="1"/>
+        </w:numPr>
+        <w:wordWrap/>
+        <w:adjustRightInd/>
+        <w:snapToGrid/>
+        <w:spacing w:before="0" w:line="240" w:lineRule="atLeast"/>
+        <w:ind w:left="360" w:right="0"/>
+        <w:textAlignment w:val="auto"/>
+        <w:outlineLvl w:val="9"/>
+        <w:rPr>
+          <w:rFonts w:hint="default" w:ascii="Arial" w:hAnsi="Arial" w:cs="Arial"/>
+          <w:sz w:val="20"/>
+          <w:szCs w:val="20"/>
+          <w:lang w:val="en-US" w:eastAsia="zh-CN"/>
+        </w:rPr>
+      </w:pPr>
+      <w:r>
+        <w:rPr>
+          <w:rFonts w:hint="default" w:ascii="Arial" w:hAnsi="Arial" w:cs="Arial"/>
           <w:b/>
           <w:bCs/>
           <w:sz w:val="20"/>
@@ -2677,8 +2640,356 @@
           <w:szCs w:val="20"/>
           <w:lang w:val="en-US" w:eastAsia="zh-CN"/>
         </w:rPr>
+        <w:t xml:space="preserve"> Python, RESTful, jQuery, AJAX, HTML, CSS, VirtualBox, Genymotion</w:t>
+      </w:r>
+    </w:p>
+    <w:p>
+      <w:pPr>
+        <w:pStyle w:val="6"/>
+        <w:widowControl w:val="0"/>
+        <w:numPr>
+          <w:numId w:val="0"/>
+        </w:numPr>
+        <w:tabs>
+          <w:tab w:val="left" w:pos="628"/>
+        </w:tabs>
+        <w:wordWrap/>
+        <w:adjustRightInd/>
+        <w:snapToGrid/>
+        <w:spacing w:before="0" w:after="200" w:line="240" w:lineRule="atLeast"/>
+        <w:ind w:leftChars="0" w:right="0"/>
+        <w:textAlignment w:val="auto"/>
+        <w:outlineLvl w:val="9"/>
+        <w:rPr>
+          <w:rFonts w:hint="default" w:ascii="Arial" w:hAnsi="Arial" w:cs="Arial"/>
+          <w:sz w:val="20"/>
+          <w:szCs w:val="20"/>
+        </w:rPr>
+      </w:pPr>
+      <w:r>
+        <w:rPr>
+          <w:rFonts w:hint="eastAsia" w:ascii="Arial" w:hAnsi="Arial" w:cs="Arial"/>
+          <w:b/>
+          <w:sz w:val="20"/>
+          <w:szCs w:val="20"/>
+          <w:lang w:val="en-US" w:eastAsia="zh-CN"/>
+        </w:rPr>
+        <w:t xml:space="preserve">Availability </w:t>
+      </w:r>
+      <w:r>
+        <w:rPr>
+          <w:rFonts w:hint="default" w:ascii="Arial" w:hAnsi="Arial" w:eastAsia="宋体" w:cs="Arial"/>
+          <w:b/>
+          <w:sz w:val="20"/>
+          <w:szCs w:val="20"/>
+          <w:lang w:eastAsia="zh-CN"/>
+        </w:rPr>
+        <w:t>Manager</w:t>
+      </w:r>
+      <w:r>
+        <w:rPr>
+          <w:rFonts w:hint="default" w:ascii="Arial" w:hAnsi="Arial" w:cs="Arial"/>
+          <w:b/>
+          <w:sz w:val="20"/>
+          <w:szCs w:val="20"/>
+          <w:lang w:val="en-US" w:eastAsia="zh-CN"/>
+        </w:rPr>
+        <w:t>(Disaster Recovery System</w:t>
+      </w:r>
+      <w:r>
+        <w:rPr>
+          <w:rFonts w:hint="eastAsia" w:ascii="Arial" w:hAnsi="Arial" w:cs="Arial"/>
+          <w:b/>
+          <w:sz w:val="20"/>
+          <w:szCs w:val="20"/>
+          <w:lang w:val="en-US" w:eastAsia="zh-CN"/>
+        </w:rPr>
+        <w:t>)</w:t>
+      </w:r>
+      <w:r>
+        <w:rPr>
+          <w:rFonts w:hint="default" w:ascii="Arial" w:hAnsi="Arial" w:eastAsia="宋体" w:cs="Arial"/>
+          <w:b/>
+          <w:sz w:val="20"/>
+          <w:szCs w:val="20"/>
+          <w:lang w:eastAsia="zh-CN"/>
+        </w:rPr>
+        <w:t xml:space="preserve">, </w:t>
+      </w:r>
+      <w:r>
+        <w:rPr>
+          <w:rFonts w:hint="default" w:ascii="Arial" w:hAnsi="Arial" w:eastAsia="宋体" w:cs="Arial"/>
+          <w:sz w:val="20"/>
+          <w:szCs w:val="20"/>
+          <w:lang w:eastAsia="zh-CN"/>
+        </w:rPr>
+        <w:t xml:space="preserve">Virtualization course project, </w:t>
+      </w:r>
+      <w:r>
+        <w:rPr>
+          <w:rFonts w:hint="default" w:ascii="Arial" w:hAnsi="Arial" w:cs="Arial"/>
+          <w:sz w:val="20"/>
+          <w:szCs w:val="20"/>
+          <w:u w:val="none" w:color="auto"/>
+          <w:lang w:val="en-US" w:eastAsia="zh-CN"/>
+        </w:rPr>
+        <w:t xml:space="preserve">Feb, </w:t>
+      </w:r>
+      <w:r>
+        <w:rPr>
+          <w:rFonts w:hint="default" w:ascii="Arial" w:hAnsi="Arial" w:cs="Arial"/>
+          <w:sz w:val="20"/>
+          <w:szCs w:val="20"/>
+          <w:u w:val="none" w:color="auto"/>
+        </w:rPr>
+        <w:t>2014</w:t>
+      </w:r>
+      <w:r>
+        <w:rPr>
+          <w:rFonts w:hint="default" w:ascii="Arial" w:hAnsi="Arial" w:cs="Arial"/>
+          <w:sz w:val="20"/>
+          <w:szCs w:val="20"/>
+          <w:u w:val="none" w:color="auto"/>
+          <w:lang w:val="en-US" w:eastAsia="zh-CN"/>
+        </w:rPr>
+        <w:t xml:space="preserve"> - May, 2014</w:t>
+      </w:r>
+    </w:p>
+    <w:p>
+      <w:pPr>
+        <w:pStyle w:val="6"/>
+        <w:widowControl w:val="0"/>
+        <w:numPr>
+          <w:ilvl w:val="0"/>
+          <w:numId w:val="1"/>
+        </w:numPr>
+        <w:wordWrap/>
+        <w:adjustRightInd/>
+        <w:snapToGrid/>
+        <w:spacing w:before="0" w:line="240" w:lineRule="atLeast"/>
+        <w:ind w:left="360" w:right="0"/>
+        <w:textAlignment w:val="auto"/>
+        <w:outlineLvl w:val="9"/>
+        <w:rPr>
+          <w:rFonts w:hint="default" w:ascii="Arial" w:hAnsi="Arial" w:cs="Arial"/>
+          <w:sz w:val="20"/>
+          <w:szCs w:val="20"/>
+          <w:lang w:val="en-US" w:eastAsia="zh-CN"/>
+        </w:rPr>
+      </w:pPr>
+      <w:r>
+        <w:rPr>
+          <w:rFonts w:hint="default" w:ascii="Arial" w:hAnsi="Arial" w:cs="Arial"/>
+          <w:sz w:val="20"/>
+          <w:szCs w:val="20"/>
+          <w:lang w:val="en-US" w:eastAsia="zh-CN"/>
+        </w:rPr>
+        <w:t>Implemented a fault-tolerance system to automatically manage virtual machines and virtual host</w:t>
+      </w:r>
+      <w:r>
+        <w:rPr>
+          <w:rFonts w:hint="eastAsia" w:ascii="Arial" w:hAnsi="Arial" w:cs="Arial"/>
+          <w:sz w:val="20"/>
+          <w:szCs w:val="20"/>
+          <w:lang w:val="en-US" w:eastAsia="zh-CN"/>
+        </w:rPr>
+        <w:t>s</w:t>
+      </w:r>
+    </w:p>
+    <w:p>
+      <w:pPr>
+        <w:pStyle w:val="6"/>
+        <w:widowControl w:val="0"/>
+        <w:numPr>
+          <w:ilvl w:val="0"/>
+          <w:numId w:val="1"/>
+        </w:numPr>
+        <w:wordWrap/>
+        <w:adjustRightInd/>
+        <w:snapToGrid/>
+        <w:spacing w:before="0" w:line="240" w:lineRule="atLeast"/>
+        <w:ind w:left="360" w:right="0"/>
+        <w:textAlignment w:val="auto"/>
+        <w:outlineLvl w:val="9"/>
+        <w:rPr>
+          <w:rFonts w:hint="default" w:ascii="Arial" w:hAnsi="Arial" w:cs="Arial"/>
+          <w:sz w:val="20"/>
+          <w:szCs w:val="20"/>
+          <w:lang w:val="en-US" w:eastAsia="zh-CN"/>
+        </w:rPr>
+      </w:pPr>
+      <w:r>
+        <w:rPr>
+          <w:rFonts w:hint="eastAsia" w:ascii="Arial" w:hAnsi="Arial" w:cs="Arial"/>
+          <w:sz w:val="20"/>
+          <w:szCs w:val="20"/>
+          <w:lang w:val="en-US" w:eastAsia="zh-CN"/>
+        </w:rPr>
+        <w:t xml:space="preserve">Analyzed </w:t>
+      </w:r>
+      <w:r>
+        <w:rPr>
+          <w:rFonts w:hint="default" w:ascii="Arial" w:hAnsi="Arial" w:cs="Arial"/>
+          <w:sz w:val="20"/>
+          <w:szCs w:val="20"/>
+          <w:lang w:val="en-US" w:eastAsia="zh-CN"/>
+        </w:rPr>
+        <w:t xml:space="preserve">logs of virtual machines to </w:t>
+      </w:r>
+      <w:r>
+        <w:rPr>
+          <w:rFonts w:hint="eastAsia" w:ascii="Arial" w:hAnsi="Arial" w:cs="Arial"/>
+          <w:sz w:val="20"/>
+          <w:szCs w:val="20"/>
+          <w:lang w:val="en-US" w:eastAsia="zh-CN"/>
+        </w:rPr>
+        <w:t xml:space="preserve">track </w:t>
+      </w:r>
+      <w:r>
+        <w:rPr>
+          <w:rFonts w:hint="default" w:ascii="Arial" w:hAnsi="Arial" w:cs="Arial"/>
+          <w:sz w:val="20"/>
+          <w:szCs w:val="20"/>
+          <w:lang w:val="en-US" w:eastAsia="zh-CN"/>
+        </w:rPr>
+        <w:t>VMs’ runtime status, failed reason</w:t>
+      </w:r>
+      <w:r>
+        <w:rPr>
+          <w:rFonts w:hint="eastAsia" w:ascii="Arial" w:hAnsi="Arial" w:cs="Arial"/>
+          <w:sz w:val="20"/>
+          <w:szCs w:val="20"/>
+          <w:lang w:val="en-US" w:eastAsia="zh-CN"/>
+        </w:rPr>
+        <w:t>s</w:t>
+      </w:r>
+      <w:r>
+        <w:rPr>
+          <w:rFonts w:hint="default" w:ascii="Arial" w:hAnsi="Arial" w:cs="Arial"/>
+          <w:sz w:val="20"/>
+          <w:szCs w:val="20"/>
+          <w:lang w:val="en-US" w:eastAsia="zh-CN"/>
+        </w:rPr>
+        <w:t xml:space="preserve"> and performance</w:t>
+      </w:r>
+    </w:p>
+    <w:p>
+      <w:pPr>
+        <w:pStyle w:val="6"/>
+        <w:widowControl w:val="0"/>
+        <w:numPr>
+          <w:ilvl w:val="0"/>
+          <w:numId w:val="1"/>
+        </w:numPr>
+        <w:wordWrap/>
+        <w:adjustRightInd/>
+        <w:snapToGrid/>
+        <w:spacing w:before="0" w:line="240" w:lineRule="atLeast"/>
+        <w:ind w:left="360" w:right="0"/>
+        <w:textAlignment w:val="auto"/>
+        <w:outlineLvl w:val="9"/>
+        <w:rPr>
+          <w:rFonts w:hint="default" w:ascii="Arial" w:hAnsi="Arial" w:cs="Arial"/>
+          <w:sz w:val="20"/>
+          <w:szCs w:val="20"/>
+          <w:lang w:val="en-US" w:eastAsia="zh-CN"/>
+        </w:rPr>
+      </w:pPr>
+      <w:r>
+        <w:rPr>
+          <w:rFonts w:hint="default" w:ascii="Arial" w:hAnsi="Arial" w:cs="Arial"/>
+          <w:b/>
+          <w:bCs/>
+          <w:sz w:val="20"/>
+          <w:szCs w:val="20"/>
+          <w:lang w:val="en-US" w:eastAsia="zh-CN"/>
+        </w:rPr>
+        <w:t>Technologies:</w:t>
+      </w:r>
+      <w:r>
+        <w:rPr>
+          <w:rFonts w:hint="default" w:ascii="Arial" w:hAnsi="Arial" w:cs="Arial"/>
+          <w:sz w:val="20"/>
+          <w:szCs w:val="20"/>
+          <w:lang w:val="en-US" w:eastAsia="zh-CN"/>
+        </w:rPr>
         <w:t xml:space="preserve"> VI Java API, VMWare EXSi, vMotion, VM snaptshot, migration, cloning, logstash</w:t>
       </w:r>
+    </w:p>
+    <w:p>
+      <w:pPr>
+        <w:pStyle w:val="6"/>
+        <w:widowControl w:val="0"/>
+        <w:numPr>
+          <w:numId w:val="0"/>
+        </w:numPr>
+        <w:tabs>
+          <w:tab w:val="left" w:pos="628"/>
+        </w:tabs>
+        <w:wordWrap/>
+        <w:adjustRightInd/>
+        <w:snapToGrid/>
+        <w:spacing w:before="0" w:after="200" w:line="240" w:lineRule="atLeast"/>
+        <w:ind w:leftChars="0" w:right="0"/>
+        <w:textAlignment w:val="auto"/>
+        <w:outlineLvl w:val="9"/>
+        <w:rPr>
+          <w:rFonts w:hint="eastAsia" w:ascii="Arial" w:hAnsi="Arial" w:cs="Arial"/>
+          <w:b w:val="0"/>
+          <w:bCs/>
+          <w:sz w:val="20"/>
+          <w:szCs w:val="20"/>
+          <w:lang w:val="en-US" w:eastAsia="zh-CN"/>
+        </w:rPr>
+      </w:pPr>
+      <w:r>
+        <w:rPr>
+          <w:rFonts w:hint="eastAsia" w:ascii="Arial" w:hAnsi="Arial" w:cs="Arial"/>
+          <w:b/>
+          <w:sz w:val="20"/>
+          <w:szCs w:val="20"/>
+          <w:lang w:val="en-US" w:eastAsia="zh-CN"/>
+        </w:rPr>
+        <w:t xml:space="preserve">Amazon eStore, </w:t>
+      </w:r>
+      <w:r>
+        <w:rPr>
+          <w:rFonts w:hint="eastAsia" w:ascii="Arial" w:hAnsi="Arial" w:cs="Arial"/>
+          <w:b w:val="0"/>
+          <w:bCs/>
+          <w:sz w:val="20"/>
+          <w:szCs w:val="20"/>
+          <w:lang w:val="en-US" w:eastAsia="zh-CN"/>
+        </w:rPr>
+        <w:t>Cloud Service course project</w:t>
+      </w:r>
+    </w:p>
+    <w:p>
+      <w:pPr>
+        <w:pStyle w:val="6"/>
+        <w:widowControl w:val="0"/>
+        <w:numPr>
+          <w:numId w:val="0"/>
+        </w:numPr>
+        <w:tabs>
+          <w:tab w:val="left" w:pos="628"/>
+        </w:tabs>
+        <w:wordWrap/>
+        <w:adjustRightInd/>
+        <w:snapToGrid/>
+        <w:spacing w:before="0" w:after="200" w:line="240" w:lineRule="atLeast"/>
+        <w:ind w:leftChars="0" w:right="0"/>
+        <w:textAlignment w:val="auto"/>
+        <w:outlineLvl w:val="9"/>
+        <w:rPr>
+          <w:rFonts w:hint="eastAsia" w:ascii="Arial" w:hAnsi="Arial" w:cs="Arial"/>
+          <w:b w:val="0"/>
+          <w:bCs/>
+          <w:sz w:val="20"/>
+          <w:szCs w:val="20"/>
+          <w:lang w:val="en-US" w:eastAsia="zh-CN"/>
+        </w:rPr>
+      </w:pPr>
     </w:p>
     <w:p>
       <w:pPr>
@@ -2701,13 +3012,44 @@
       </w:pPr>
       <w:r>
         <w:rPr>
-          <w:rFonts w:hint="default" w:ascii="Arial" w:hAnsi="Arial" w:cs="Arial"/>
+          <w:rFonts w:hint="eastAsia" w:ascii="Arial" w:hAnsi="Arial" w:cs="Arial"/>
           <w:b/>
           <w:bCs/>
           <w:sz w:val="24"/>
           <w:szCs w:val="24"/>
           <w:lang w:val="en-US" w:eastAsia="zh-CN"/>
         </w:rPr>
+        <w:t xml:space="preserve"> </w:t>
+      </w:r>
+    </w:p>
+    <w:p>
+      <w:pPr>
+        <w:widowControl w:val="0"/>
+        <w:wordWrap/>
+        <w:adjustRightInd/>
+        <w:snapToGrid/>
+        <w:spacing w:before="0" w:line="240" w:lineRule="atLeast"/>
+        <w:ind w:right="0"/>
+        <w:textAlignment w:val="auto"/>
+        <w:outlineLvl w:val="9"/>
+        <w:rPr>
+          <w:rFonts w:hint="default" w:ascii="Arial" w:hAnsi="Arial" w:cs="Arial"/>
+          <w:b/>
+          <w:bCs/>
+          <w:sz w:val="24"/>
+          <w:szCs w:val="24"/>
+          <w:lang w:val="en-US" w:eastAsia="zh-CN"/>
+        </w:rPr>
+      </w:pPr>
+      <w:r>
+        <w:rPr>
+          <w:rFonts w:hint="default" w:ascii="Arial" w:hAnsi="Arial" w:cs="Arial"/>
+          <w:b/>
+          <w:bCs/>
+          <w:sz w:val="24"/>
+          <w:szCs w:val="24"/>
+          <w:lang w:val="en-US" w:eastAsia="zh-CN"/>
+        </w:rPr>
         <w:t>Working Experience</w:t>
       </w:r>
     </w:p>
@@ -3081,6 +3423,125 @@
         </w:rPr>
         <w:t>Upgraded and maintained tasks management system</w:t>
       </w:r>
+    </w:p>
+    <w:p>
+      <w:pPr>
+        <w:pStyle w:val="6"/>
+        <w:widowControl w:val="0"/>
+        <w:numPr>
+          <w:numId w:val="0"/>
+        </w:numPr>
+        <w:wordWrap/>
+        <w:adjustRightInd/>
+        <w:snapToGrid/>
+        <w:spacing w:before="0" w:line="240" w:lineRule="atLeast"/>
+        <w:ind w:right="0"/>
+        <w:contextualSpacing/>
+        <w:jc w:val="both"/>
+        <w:textAlignment w:val="auto"/>
+        <w:outlineLvl w:val="9"/>
+        <w:rPr>
+          <w:rFonts w:hint="default" w:ascii="Arial" w:hAnsi="Arial" w:cs="Arial"/>
+          <w:sz w:val="20"/>
+          <w:szCs w:val="20"/>
+          <w:lang w:val="en-US" w:eastAsia="zh-CN"/>
+        </w:rPr>
+      </w:pPr>
+    </w:p>
+    <w:p>
+      <w:pPr>
+        <w:pStyle w:val="7"/>
+        <w:spacing w:line="240" w:lineRule="atLeast"/>
+        <w:ind w:left="0"/>
+        <w:rPr>
+          <w:rFonts w:ascii="Arial" w:hAnsi="Arial" w:cs="Arial"/>
+          <w:b/>
+          <w:sz w:val="20"/>
+        </w:rPr>
+      </w:pPr>
+      <w:r>
+        <w:rPr>
+          <w:rFonts w:ascii="Arial" w:hAnsi="Arial" w:cs="Arial"/>
+          <w:b/>
+          <w:sz w:val="20"/>
+        </w:rPr>
+        <w:t xml:space="preserve">Software Engineer Intern, CES, </w:t>
+      </w:r>
+      <w:r>
+        <w:rPr>
+          <w:rFonts w:ascii="Arial" w:hAnsi="Arial" w:cs="Arial"/>
+          <w:sz w:val="20"/>
+        </w:rPr>
+        <w:t>Shanghai, China, Jan 2011 – Jun 2011</w:t>
+      </w:r>
+    </w:p>
+    <w:p>
+      <w:pPr>
+        <w:pStyle w:val="7"/>
+        <w:numPr>
+          <w:ilvl w:val="0"/>
+          <w:numId w:val="1"/>
+        </w:numPr>
+        <w:spacing w:line="240" w:lineRule="atLeast"/>
+        <w:ind w:left="360"/>
+        <w:rPr>
+          <w:rFonts w:ascii="Arial" w:hAnsi="Arial" w:cs="Arial"/>
+          <w:sz w:val="20"/>
+        </w:rPr>
+      </w:pPr>
+      <w:r>
+        <w:rPr>
+          <w:rFonts w:ascii="Arial" w:hAnsi="Arial" w:cs="Arial"/>
+          <w:sz w:val="20"/>
+        </w:rPr>
+        <w:t>Developed a Navigating System, using J2EE</w:t>
+      </w:r>
+    </w:p>
+    <w:p>
+      <w:pPr>
+        <w:pStyle w:val="7"/>
+        <w:numPr>
+          <w:ilvl w:val="0"/>
+          <w:numId w:val="1"/>
+        </w:numPr>
+        <w:spacing w:line="240" w:lineRule="atLeast"/>
+        <w:ind w:left="360"/>
+        <w:rPr>
+          <w:rFonts w:ascii="Arial" w:hAnsi="Arial" w:cs="Arial"/>
+          <w:sz w:val="20"/>
+        </w:rPr>
+      </w:pPr>
+      <w:r>
+        <w:rPr>
+          <w:rFonts w:ascii="Arial" w:hAnsi="Arial" w:cs="Arial"/>
+          <w:sz w:val="20"/>
+        </w:rPr>
+        <w:t>Fixed more than 20% bugs of a hospital OA system in J2EE environment</w:t>
+      </w:r>
+    </w:p>
+    <w:p>
+      <w:pPr>
+        <w:pStyle w:val="6"/>
+        <w:widowControl w:val="0"/>
+        <w:numPr>
+          <w:numId w:val="0"/>
+        </w:numPr>
+        <w:wordWrap/>
+        <w:adjustRightInd/>
+        <w:snapToGrid/>
+        <w:spacing w:before="0" w:line="240" w:lineRule="atLeast"/>
+        <w:ind w:right="0"/>
+        <w:contextualSpacing/>
+        <w:jc w:val="both"/>
+        <w:textAlignment w:val="auto"/>
+        <w:outlineLvl w:val="9"/>
+        <w:rPr>
+          <w:rFonts w:hint="default" w:ascii="Arial" w:hAnsi="Arial" w:cs="Arial"/>
+          <w:sz w:val="20"/>
+          <w:szCs w:val="20"/>
+          <w:lang w:val="en-US" w:eastAsia="zh-CN"/>
+        </w:rPr>
+      </w:pPr>
     </w:p>
     <w:sectPr>
       <w:type w:val="continuous"/>
@@ -3410,6 +3871,16 @@
   </w:style>
   <w:style w:type="paragraph" w:customStyle="1" w:styleId="6">
     <w:name w:val="List Paragraph"/>
+    <w:basedOn w:val="1"/>
+    <w:qFormat/>
+    <w:uiPriority w:val="34"/>
+    <w:pPr>
+      <w:ind w:left="720"/>
+      <w:contextualSpacing/>
+    </w:pPr>
+  </w:style>
+  <w:style w:type="paragraph" w:customStyle="1" w:styleId="7">
+    <w:name w:val="List Paragraph1"/>
     <w:basedOn w:val="1"/>
     <w:qFormat/>
     <w:uiPriority w:val="34"/>

</xml_diff>